<commit_message>
Latest from internal. WebGPU+CoopVecs etc
</commit_message>
<xml_diff>
--- a/UserDocumentation/GigiShaders_Documentation.docx
+++ b/UserDocumentation/GigiShaders_Documentation.docx
@@ -1,6 +1,6 @@
 
 <file path=word/document.xml><?xml version="1.0" encoding="utf-8"?>
-<w:document xmlns:wpc="http://schemas.microsoft.com/office/word/2010/wordprocessingCanvas" xmlns:cx="http://schemas.microsoft.com/office/drawing/2014/chartex" xmlns:cx1="http://schemas.microsoft.com/office/drawing/2015/9/8/chartex" xmlns:cx2="http://schemas.microsoft.com/office/drawing/2015/10/21/chartex" xmlns:cx3="http://schemas.microsoft.com/office/drawing/2016/5/9/chartex" xmlns:cx4="http://schemas.microsoft.com/office/drawing/2016/5/10/chartex" xmlns:cx5="http://schemas.microsoft.com/office/drawing/2016/5/11/chartex" xmlns:cx6="http://schemas.microsoft.com/office/drawing/2016/5/12/chartex" xmlns:cx7="http://schemas.microsoft.com/office/drawing/2016/5/13/chartex" xmlns:cx8="http://schemas.microsoft.com/office/drawing/2016/5/14/chartex" xmlns:mc="http://schemas.openxmlformats.org/markup-compatibility/2006" xmlns:aink="http://schemas.microsoft.com/office/drawing/2016/ink" xmlns:am3d="http://schemas.microsoft.com/office/drawing/2017/model3d" xmlns:o="urn:schemas-microsoft-com:office:office" xmlns:oel="http://schemas.microsoft.com/office/2019/extlst" xmlns:r="http://schemas.openxmlformats.org/officeDocument/2006/relationships" xmlns:m="http://schemas.openxmlformats.org/officeDocument/2006/math" xmlns:v="urn:schemas-microsoft-com:vml" xmlns:wp14="http://schemas.microsoft.com/office/word/2010/wordprocessingDrawing" xmlns:wp="http://schemas.openxmlformats.org/drawingml/2006/wordprocessingDrawing" xmlns:w10="urn:schemas-microsoft-com:office:word" xmlns:w="http://schemas.openxmlformats.org/wordprocessingml/2006/main" xmlns:w14="http://schemas.microsoft.com/office/word/2010/wordml" xmlns:w15="http://schemas.microsoft.com/office/word/2012/wordml" xmlns:w16cex="http://schemas.microsoft.com/office/word/2018/wordml/cex" xmlns:w16cid="http://schemas.microsoft.com/office/word/2016/wordml/cid" xmlns:w16="http://schemas.microsoft.com/office/word/2018/wordml" xmlns:w16du="http://schemas.microsoft.com/office/word/2023/wordml/word16du" xmlns:w16sdtdh="http://schemas.microsoft.com/office/word/2020/wordml/sdtdatahash" xmlns:w16se="http://schemas.microsoft.com/office/word/2015/wordml/symex" xmlns:wpg="http://schemas.microsoft.com/office/word/2010/wordprocessingGroup" xmlns:wpi="http://schemas.microsoft.com/office/word/2010/wordprocessingInk" xmlns:wne="http://schemas.microsoft.com/office/word/2006/wordml" xmlns:wps="http://schemas.microsoft.com/office/word/2010/wordprocessingShape" mc:Ignorable="w14 w15 w16se w16cid w16 w16cex w16sdtdh w16du wp14">
+<w:document xmlns:wpc="http://schemas.microsoft.com/office/word/2010/wordprocessingCanvas" xmlns:cx="http://schemas.microsoft.com/office/drawing/2014/chartex" xmlns:cx1="http://schemas.microsoft.com/office/drawing/2015/9/8/chartex" xmlns:cx2="http://schemas.microsoft.com/office/drawing/2015/10/21/chartex" xmlns:cx3="http://schemas.microsoft.com/office/drawing/2016/5/9/chartex" xmlns:cx4="http://schemas.microsoft.com/office/drawing/2016/5/10/chartex" xmlns:cx5="http://schemas.microsoft.com/office/drawing/2016/5/11/chartex" xmlns:cx6="http://schemas.microsoft.com/office/drawing/2016/5/12/chartex" xmlns:cx7="http://schemas.microsoft.com/office/drawing/2016/5/13/chartex" xmlns:cx8="http://schemas.microsoft.com/office/drawing/2016/5/14/chartex" xmlns:mc="http://schemas.openxmlformats.org/markup-compatibility/2006" xmlns:aink="http://schemas.microsoft.com/office/drawing/2016/ink" xmlns:am3d="http://schemas.microsoft.com/office/drawing/2017/model3d" xmlns:o="urn:schemas-microsoft-com:office:office" xmlns:oel="http://schemas.microsoft.com/office/2019/extlst" xmlns:r="http://schemas.openxmlformats.org/officeDocument/2006/relationships" xmlns:m="http://schemas.openxmlformats.org/officeDocument/2006/math" xmlns:v="urn:schemas-microsoft-com:vml" xmlns:wp14="http://schemas.microsoft.com/office/word/2010/wordprocessingDrawing" xmlns:wp="http://schemas.openxmlformats.org/drawingml/2006/wordprocessingDrawing" xmlns:w10="urn:schemas-microsoft-com:office:word" xmlns:w="http://schemas.openxmlformats.org/wordprocessingml/2006/main" xmlns:w14="http://schemas.microsoft.com/office/word/2010/wordml" xmlns:w15="http://schemas.microsoft.com/office/word/2012/wordml" xmlns:w16cex="http://schemas.microsoft.com/office/word/2018/wordml/cex" xmlns:w16cid="http://schemas.microsoft.com/office/word/2016/wordml/cid" xmlns:w16="http://schemas.microsoft.com/office/word/2018/wordml" xmlns:w16du="http://schemas.microsoft.com/office/word/2023/wordml/word16du" xmlns:w16sdtdh="http://schemas.microsoft.com/office/word/2020/wordml/sdtdatahash" xmlns:w16sdtfl="http://schemas.microsoft.com/office/word/2024/wordml/sdtformatlock" xmlns:w16se="http://schemas.microsoft.com/office/word/2015/wordml/symex" xmlns:wpg="http://schemas.microsoft.com/office/word/2010/wordprocessingGroup" xmlns:wpi="http://schemas.microsoft.com/office/word/2010/wordprocessingInk" xmlns:wne="http://schemas.microsoft.com/office/word/2006/wordml" xmlns:wps="http://schemas.microsoft.com/office/word/2010/wordprocessingShape" mc:Ignorable="w14 w15 w16se w16cid w16 w16cex w16sdtdh w16sdtfl w16du wp14">
   <w:body>
     <w:p>
       <w:pPr>
@@ -78,8 +78,19 @@
           <w:i/>
           <w:iCs/>
         </w:rPr>
-        <w:t>1:Param2:…:ParamN</w:t>
-      </w:r>
+        <w:t>1:Param2:…:</w:t>
+      </w:r>
+      <w:proofErr w:type="spellStart"/>
+      <w:r>
+        <w:rPr>
+          <w:b/>
+          <w:bCs/>
+          <w:i/>
+          <w:iCs/>
+        </w:rPr>
+        <w:t>ParamN</w:t>
+      </w:r>
+      <w:proofErr w:type="spellEnd"/>
       <w:r>
         <w:t>)*/.</w:t>
       </w:r>
@@ -107,6 +118,7 @@
           <w:u w:val="single"/>
         </w:rPr>
       </w:pPr>
+      <w:proofErr w:type="spellStart"/>
       <w:r>
         <w:rPr>
           <w:b/>
@@ -123,6 +135,7 @@
         </w:rPr>
         <w:t>:name</w:t>
       </w:r>
+      <w:proofErr w:type="spellEnd"/>
       <w:r>
         <w:t xml:space="preserve"> – give the name of a Gigi variable and that variable will appear in the shader.  The variable will be sent down through a constant buffer, unless the variable is marked “const” in which case, the default value will be put in as a literal instead.  See the Built In Variables section for a list of built in variables that can be accessed, in addition to the variables defined in the render graph.</w:t>
       </w:r>
@@ -140,6 +153,7 @@
           <w:u w:val="single"/>
         </w:rPr>
       </w:pPr>
+      <w:proofErr w:type="spellStart"/>
       <w:r>
         <w:rPr>
           <w:b/>
@@ -148,6 +162,7 @@
         </w:rPr>
         <w:t>ShaderResources</w:t>
       </w:r>
+      <w:proofErr w:type="spellEnd"/>
       <w:r>
         <w:t xml:space="preserve"> – This should be at the top of every shader file.  This is where resource declarations are put</w:t>
       </w:r>
@@ -155,7 +170,15 @@
         <w:t>, sampler definitions</w:t>
       </w:r>
       <w:r>
-        <w:t>, as well as enum and struct definitions, and any include files the target platform wants shaders to include.</w:t>
+        <w:t xml:space="preserve">, as well as </w:t>
+      </w:r>
+      <w:proofErr w:type="spellStart"/>
+      <w:r>
+        <w:t>enum</w:t>
+      </w:r>
+      <w:proofErr w:type="spellEnd"/>
+      <w:r>
+        <w:t xml:space="preserve"> and struct definitions, and any include files the target platform wants shaders to include.</w:t>
       </w:r>
     </w:p>
     <w:p>
@@ -171,6 +194,7 @@
           <w:u w:val="single"/>
         </w:rPr>
       </w:pPr>
+      <w:proofErr w:type="spellStart"/>
       <w:r>
         <w:rPr>
           <w:b/>
@@ -179,8 +203,25 @@
         </w:rPr>
         <w:t>RayTraceFn</w:t>
       </w:r>
-      <w:r>
-        <w:t xml:space="preserve"> – Replaced by the target platform’s “TraceRay” function. Some platforms abstract this function, and using this token allows them to handle that correctly. The token is optional however, and you can call TraceRay directly if you don’t need the portability.</w:t>
+      <w:proofErr w:type="spellEnd"/>
+      <w:r>
+        <w:t xml:space="preserve"> – Replaced by the target platform’s “</w:t>
+      </w:r>
+      <w:proofErr w:type="spellStart"/>
+      <w:r>
+        <w:t>TraceRay</w:t>
+      </w:r>
+      <w:proofErr w:type="spellEnd"/>
+      <w:r>
+        <w:t xml:space="preserve">” function. Some platforms abstract this function, and using this token allows them to handle that correctly. The token is optional however, and you can call </w:t>
+      </w:r>
+      <w:proofErr w:type="spellStart"/>
+      <w:r>
+        <w:t>TraceRay</w:t>
+      </w:r>
+      <w:proofErr w:type="spellEnd"/>
+      <w:r>
+        <w:t xml:space="preserve"> directly if you don’t need the portability.</w:t>
       </w:r>
     </w:p>
     <w:p>
@@ -202,10 +243,36 @@
           <w:bCs/>
           <w:u w:val="single"/>
         </w:rPr>
-        <w:t>_compute:entryPoint</w:t>
-      </w:r>
-      <w:r>
-        <w:t xml:space="preserve"> – This declares a “compute” shader entry point. Optional token that helps portability, but also will put the numthreads defined in the shader in the CSNumThreads field.</w:t>
+        <w:t>_</w:t>
+      </w:r>
+      <w:proofErr w:type="spellStart"/>
+      <w:r>
+        <w:rPr>
+          <w:b/>
+          <w:bCs/>
+          <w:u w:val="single"/>
+        </w:rPr>
+        <w:t>compute:entryPoint</w:t>
+      </w:r>
+      <w:proofErr w:type="spellEnd"/>
+      <w:r>
+        <w:t xml:space="preserve"> – This declares a “compute” shader entry point. Optional token that helps portability, but also will put the </w:t>
+      </w:r>
+      <w:proofErr w:type="spellStart"/>
+      <w:r>
+        <w:t>numthreads</w:t>
+      </w:r>
+      <w:proofErr w:type="spellEnd"/>
+      <w:r>
+        <w:t xml:space="preserve"> defined in the shader in the </w:t>
+      </w:r>
+      <w:proofErr w:type="spellStart"/>
+      <w:r>
+        <w:t>CSNumThreads</w:t>
+      </w:r>
+      <w:proofErr w:type="spellEnd"/>
+      <w:r>
+        <w:t xml:space="preserve"> field.</w:t>
       </w:r>
       <w:r>
         <w:t xml:space="preserve"> You are expected to put the parameter list after this token.</w:t>
@@ -230,10 +297,36 @@
           <w:bCs/>
           <w:u w:val="single"/>
         </w:rPr>
-        <w:t>_amplification:entryPoint</w:t>
-      </w:r>
-      <w:r>
-        <w:t xml:space="preserve"> – This declares an “amplification” shader entry point. Optional token that helps portability, but also will put the numthreads defined in the shader in the CSNumThreads field. You are expected to put the parameter list after this token.</w:t>
+        <w:t>_</w:t>
+      </w:r>
+      <w:proofErr w:type="spellStart"/>
+      <w:r>
+        <w:rPr>
+          <w:b/>
+          <w:bCs/>
+          <w:u w:val="single"/>
+        </w:rPr>
+        <w:t>amplification:entryPoint</w:t>
+      </w:r>
+      <w:proofErr w:type="spellEnd"/>
+      <w:r>
+        <w:t xml:space="preserve"> – This declares an “amplification” shader entry point. Optional token that helps portability, but also will put the </w:t>
+      </w:r>
+      <w:proofErr w:type="spellStart"/>
+      <w:r>
+        <w:t>numthreads</w:t>
+      </w:r>
+      <w:proofErr w:type="spellEnd"/>
+      <w:r>
+        <w:t xml:space="preserve"> defined in the shader in the </w:t>
+      </w:r>
+      <w:proofErr w:type="spellStart"/>
+      <w:r>
+        <w:t>CSNumThreads</w:t>
+      </w:r>
+      <w:proofErr w:type="spellEnd"/>
+      <w:r>
+        <w:t xml:space="preserve"> field. You are expected to put the parameter list after this token.</w:t>
       </w:r>
     </w:p>
     <w:p>
@@ -255,18 +348,44 @@
           <w:bCs/>
           <w:u w:val="single"/>
         </w:rPr>
-        <w:t>_mesh:entryPoint</w:t>
-      </w:r>
+        <w:t>_</w:t>
+      </w:r>
+      <w:proofErr w:type="spellStart"/>
       <w:r>
         <w:rPr>
           <w:b/>
           <w:bCs/>
           <w:u w:val="single"/>
         </w:rPr>
+        <w:t>mesh:entryPoint</w:t>
+      </w:r>
+      <w:r>
+        <w:rPr>
+          <w:b/>
+          <w:bCs/>
+          <w:u w:val="single"/>
+        </w:rPr>
         <w:t>:topology</w:t>
       </w:r>
-      <w:r>
-        <w:t xml:space="preserve"> – This declares a “mesh” shader entry point. Optional token that helps portability, but also will put the numthreads defined in the shader in the CSNumThreads field. You are expected to put the parameter list after this token.</w:t>
+      <w:proofErr w:type="spellEnd"/>
+      <w:r>
+        <w:t xml:space="preserve"> – This declares a “mesh” shader entry point. Optional token that helps portability, but also will put the </w:t>
+      </w:r>
+      <w:proofErr w:type="spellStart"/>
+      <w:r>
+        <w:t>numthreads</w:t>
+      </w:r>
+      <w:proofErr w:type="spellEnd"/>
+      <w:r>
+        <w:t xml:space="preserve"> defined in the shader in the </w:t>
+      </w:r>
+      <w:proofErr w:type="spellStart"/>
+      <w:r>
+        <w:t>CSNumThreads</w:t>
+      </w:r>
+      <w:proofErr w:type="spellEnd"/>
+      <w:r>
+        <w:t xml:space="preserve"> field. You are expected to put the parameter list after this token.</w:t>
       </w:r>
       <w:r>
         <w:t xml:space="preserve"> Topology is optional, and if not given, defaults to “triangle”. The other option is “line”.</w:t>
@@ -291,8 +410,18 @@
           <w:bCs/>
           <w:u w:val="single"/>
         </w:rPr>
-        <w:t>_raygeneration:entryPoint</w:t>
-      </w:r>
+        <w:t>_</w:t>
+      </w:r>
+      <w:proofErr w:type="spellStart"/>
+      <w:r>
+        <w:rPr>
+          <w:b/>
+          <w:bCs/>
+          <w:u w:val="single"/>
+        </w:rPr>
+        <w:t>raygeneration:entryPoint</w:t>
+      </w:r>
+      <w:proofErr w:type="spellEnd"/>
       <w:r>
         <w:t xml:space="preserve"> – This declares a “ray gen” shader entry point. Optional token that helps portability.</w:t>
       </w:r>
@@ -317,8 +446,18 @@
           <w:u w:val="single"/>
         </w:rPr>
         <w:lastRenderedPageBreak/>
-        <w:t>_miss:entryPoint</w:t>
-      </w:r>
+        <w:t>_</w:t>
+      </w:r>
+      <w:proofErr w:type="spellStart"/>
+      <w:r>
+        <w:rPr>
+          <w:b/>
+          <w:bCs/>
+          <w:u w:val="single"/>
+        </w:rPr>
+        <w:t>miss:entryPoint</w:t>
+      </w:r>
+      <w:proofErr w:type="spellEnd"/>
       <w:r>
         <w:t xml:space="preserve"> – same as above but defines a miss shader.</w:t>
       </w:r>
@@ -342,25 +481,45 @@
           <w:bCs/>
           <w:u w:val="single"/>
         </w:rPr>
-        <w:t>_anyhit:entryPoint</w:t>
-      </w:r>
+        <w:t>_</w:t>
+      </w:r>
+      <w:proofErr w:type="spellStart"/>
       <w:r>
         <w:rPr>
           <w:b/>
           <w:bCs/>
           <w:u w:val="single"/>
         </w:rPr>
+        <w:t>anyhit:entryPoint</w:t>
+      </w:r>
+      <w:r>
+        <w:rPr>
+          <w:b/>
+          <w:bCs/>
+          <w:u w:val="single"/>
+        </w:rPr>
         <w:t>:attribStruct</w:t>
       </w:r>
+      <w:proofErr w:type="spellEnd"/>
       <w:r>
         <w:t xml:space="preserve"> – same as above but defines an any hit shader.</w:t>
       </w:r>
       <w:r>
-        <w:t xml:space="preserve"> The attribStruct parameter is optional and allows you to define the attribute struct the function takes in.  “</w:t>
-      </w:r>
+        <w:t xml:space="preserve"> The </w:t>
+      </w:r>
+      <w:proofErr w:type="spellStart"/>
+      <w:r>
+        <w:t>attribStruct</w:t>
+      </w:r>
+      <w:proofErr w:type="spellEnd"/>
+      <w:r>
+        <w:t xml:space="preserve"> parameter is optional and allows you to define the attribute struct the function takes in.  “</w:t>
+      </w:r>
+      <w:proofErr w:type="spellStart"/>
       <w:r>
         <w:t>BuiltInTriangleIntersectionAttributes</w:t>
       </w:r>
+      <w:proofErr w:type="spellEnd"/>
       <w:r>
         <w:t>” is the default for DX12, but if you are using an intersection shader, you likely want to use your own struct instead to be able to communicate information between the intersection shader and the other shader types.</w:t>
       </w:r>
@@ -384,8 +543,18 @@
           <w:bCs/>
           <w:u w:val="single"/>
         </w:rPr>
-        <w:t>_intersection:entryPoint</w:t>
-      </w:r>
+        <w:t>_</w:t>
+      </w:r>
+      <w:proofErr w:type="spellStart"/>
+      <w:r>
+        <w:rPr>
+          <w:b/>
+          <w:bCs/>
+          <w:u w:val="single"/>
+        </w:rPr>
+        <w:t>intersection:entryPoint</w:t>
+      </w:r>
+      <w:proofErr w:type="spellEnd"/>
       <w:r>
         <w:t xml:space="preserve"> – same as above but defines an intersection shader.</w:t>
       </w:r>
@@ -409,8 +578,18 @@
           <w:bCs/>
           <w:u w:val="single"/>
         </w:rPr>
-        <w:t>_closesthit:entryPoint:attribStruct</w:t>
-      </w:r>
+        <w:t>_</w:t>
+      </w:r>
+      <w:proofErr w:type="spellStart"/>
+      <w:r>
+        <w:rPr>
+          <w:b/>
+          <w:bCs/>
+          <w:u w:val="single"/>
+        </w:rPr>
+        <w:t>closesthit:entryPoint:attribStruct</w:t>
+      </w:r>
+      <w:proofErr w:type="spellEnd"/>
       <w:r>
         <w:t xml:space="preserve"> – same as above, but defines a c</w:t>
       </w:r>
@@ -424,11 +603,21 @@
         <w:t>s</w:t>
       </w:r>
       <w:r>
-        <w:t>est hit shader.  The attribStruct parameter is optional and allows you to define the attribute struct the function takes in.  “</w:t>
-      </w:r>
+        <w:t xml:space="preserve">est hit shader.  The </w:t>
+      </w:r>
+      <w:proofErr w:type="spellStart"/>
+      <w:r>
+        <w:t>attribStruct</w:t>
+      </w:r>
+      <w:proofErr w:type="spellEnd"/>
+      <w:r>
+        <w:t xml:space="preserve"> parameter is optional and allows you to define the attribute struct the function takes in.  “</w:t>
+      </w:r>
+      <w:proofErr w:type="spellStart"/>
       <w:r>
         <w:t>BuiltInTriangleIntersectionAttributes</w:t>
       </w:r>
+      <w:proofErr w:type="spellEnd"/>
       <w:r>
         <w:t xml:space="preserve">” is the default for DX12, but if you are using an intersection shader, you likely want to use your own struct instead to be able to communicate information between the intersection shader and </w:t>
       </w:r>
@@ -468,14 +657,32 @@
       <w:r>
         <w:t xml:space="preserve"> – This allows you to specify that you want to read a 2d texture in your shader. Gigi will load the texture and get it to your shader as an SRV. Image can be used instead of Image2D. </w:t>
       </w:r>
-      <w:r>
-        <w:t xml:space="preserve">fileName is a relative path from the .gg file location. </w:t>
-      </w:r>
-      <w:r>
-        <w:t xml:space="preserve">makeMips is optional and defaults to false. </w:t>
-      </w:r>
-      <w:r>
-        <w:t>Example from skybox.hlsl within the skybox technique:</w:t>
+      <w:proofErr w:type="spellStart"/>
+      <w:r>
+        <w:t>fileName</w:t>
+      </w:r>
+      <w:proofErr w:type="spellEnd"/>
+      <w:r>
+        <w:t xml:space="preserve"> is a relative path from the .gg file location. </w:t>
+      </w:r>
+      <w:proofErr w:type="spellStart"/>
+      <w:r>
+        <w:t>makeMips</w:t>
+      </w:r>
+      <w:proofErr w:type="spellEnd"/>
+      <w:r>
+        <w:t xml:space="preserve"> is optional and defaults to false. </w:t>
+      </w:r>
+      <w:r>
+        <w:t xml:space="preserve">Example from </w:t>
+      </w:r>
+      <w:proofErr w:type="spellStart"/>
+      <w:r>
+        <w:t>skybox.hlsl</w:t>
+      </w:r>
+      <w:proofErr w:type="spellEnd"/>
+      <w:r>
+        <w:t xml:space="preserve"> within the skybox technique:</w:t>
       </w:r>
     </w:p>
     <w:p>
@@ -634,7 +841,27 @@
           <w:sz w:val="21"/>
           <w:szCs w:val="21"/>
         </w:rPr>
-        <w:t>/*$(Variable:skybox)*/</w:t>
+        <w:t>/*$(</w:t>
+      </w:r>
+      <w:proofErr w:type="spellStart"/>
+      <w:r>
+        <w:rPr>
+          <w:rFonts w:ascii="Consolas" w:eastAsia="Times New Roman" w:hAnsi="Consolas" w:cs="Times New Roman"/>
+          <w:color w:val="6A9955"/>
+          <w:sz w:val="21"/>
+          <w:szCs w:val="21"/>
+        </w:rPr>
+        <w:t>Variable:skybox</w:t>
+      </w:r>
+      <w:proofErr w:type="spellEnd"/>
+      <w:r>
+        <w:rPr>
+          <w:rFonts w:ascii="Consolas" w:eastAsia="Times New Roman" w:hAnsi="Consolas" w:cs="Times New Roman"/>
+          <w:color w:val="6A9955"/>
+          <w:sz w:val="21"/>
+          <w:szCs w:val="21"/>
+        </w:rPr>
+        <w:t>)*/</w:t>
       </w:r>
       <w:r>
         <w:rPr>
@@ -739,7 +966,27 @@
           <w:sz w:val="21"/>
           <w:szCs w:val="21"/>
         </w:rPr>
-        <w:t xml:space="preserve">(texSampler, uv, </w:t>
+        <w:t xml:space="preserve">(texSampler, </w:t>
+      </w:r>
+      <w:proofErr w:type="spellStart"/>
+      <w:r>
+        <w:rPr>
+          <w:rFonts w:ascii="Consolas" w:eastAsia="Times New Roman" w:hAnsi="Consolas" w:cs="Times New Roman"/>
+          <w:color w:val="CCCCCC"/>
+          <w:sz w:val="21"/>
+          <w:szCs w:val="21"/>
+        </w:rPr>
+        <w:t>uv</w:t>
+      </w:r>
+      <w:proofErr w:type="spellEnd"/>
+      <w:r>
+        <w:rPr>
+          <w:rFonts w:ascii="Consolas" w:eastAsia="Times New Roman" w:hAnsi="Consolas" w:cs="Times New Roman"/>
+          <w:color w:val="CCCCCC"/>
+          <w:sz w:val="21"/>
+          <w:szCs w:val="21"/>
+        </w:rPr>
+        <w:t xml:space="preserve">, </w:t>
       </w:r>
       <w:r>
         <w:rPr>
@@ -757,7 +1004,27 @@
           <w:sz w:val="21"/>
           <w:szCs w:val="21"/>
         </w:rPr>
-        <w:t xml:space="preserve">).rgb; </w:t>
+        <w:t>).</w:t>
+      </w:r>
+      <w:proofErr w:type="spellStart"/>
+      <w:r>
+        <w:rPr>
+          <w:rFonts w:ascii="Consolas" w:eastAsia="Times New Roman" w:hAnsi="Consolas" w:cs="Times New Roman"/>
+          <w:color w:val="CCCCCC"/>
+          <w:sz w:val="21"/>
+          <w:szCs w:val="21"/>
+        </w:rPr>
+        <w:t>rgb</w:t>
+      </w:r>
+      <w:proofErr w:type="spellEnd"/>
+      <w:r>
+        <w:rPr>
+          <w:rFonts w:ascii="Consolas" w:eastAsia="Times New Roman" w:hAnsi="Consolas" w:cs="Times New Roman"/>
+          <w:color w:val="CCCCCC"/>
+          <w:sz w:val="21"/>
+          <w:szCs w:val="21"/>
+        </w:rPr>
+        <w:t xml:space="preserve">; </w:t>
       </w:r>
       <w:r>
         <w:rPr>
@@ -814,7 +1081,27 @@
           <w:sz w:val="21"/>
           <w:szCs w:val="21"/>
         </w:rPr>
-        <w:t xml:space="preserve"> Skybox::SataraNightHdr: texel = </w:t>
+        <w:t xml:space="preserve"> Skybox::</w:t>
+      </w:r>
+      <w:proofErr w:type="spellStart"/>
+      <w:r>
+        <w:rPr>
+          <w:rFonts w:ascii="Consolas" w:eastAsia="Times New Roman" w:hAnsi="Consolas" w:cs="Times New Roman"/>
+          <w:color w:val="CCCCCC"/>
+          <w:sz w:val="21"/>
+          <w:szCs w:val="21"/>
+        </w:rPr>
+        <w:t>SataraNightHdr</w:t>
+      </w:r>
+      <w:proofErr w:type="spellEnd"/>
+      <w:r>
+        <w:rPr>
+          <w:rFonts w:ascii="Consolas" w:eastAsia="Times New Roman" w:hAnsi="Consolas" w:cs="Times New Roman"/>
+          <w:color w:val="CCCCCC"/>
+          <w:sz w:val="21"/>
+          <w:szCs w:val="21"/>
+        </w:rPr>
+        <w:t xml:space="preserve">: texel = </w:t>
       </w:r>
       <w:r>
         <w:rPr>
@@ -850,7 +1137,27 @@
           <w:sz w:val="21"/>
           <w:szCs w:val="21"/>
         </w:rPr>
-        <w:t xml:space="preserve">(texSampler, uv, </w:t>
+        <w:t xml:space="preserve">(texSampler, </w:t>
+      </w:r>
+      <w:proofErr w:type="spellStart"/>
+      <w:r>
+        <w:rPr>
+          <w:rFonts w:ascii="Consolas" w:eastAsia="Times New Roman" w:hAnsi="Consolas" w:cs="Times New Roman"/>
+          <w:color w:val="CCCCCC"/>
+          <w:sz w:val="21"/>
+          <w:szCs w:val="21"/>
+        </w:rPr>
+        <w:t>uv</w:t>
+      </w:r>
+      <w:proofErr w:type="spellEnd"/>
+      <w:r>
+        <w:rPr>
+          <w:rFonts w:ascii="Consolas" w:eastAsia="Times New Roman" w:hAnsi="Consolas" w:cs="Times New Roman"/>
+          <w:color w:val="CCCCCC"/>
+          <w:sz w:val="21"/>
+          <w:szCs w:val="21"/>
+        </w:rPr>
+        <w:t xml:space="preserve">, </w:t>
       </w:r>
       <w:r>
         <w:rPr>
@@ -868,7 +1175,27 @@
           <w:sz w:val="21"/>
           <w:szCs w:val="21"/>
         </w:rPr>
-        <w:t xml:space="preserve">).rgb; </w:t>
+        <w:t>).</w:t>
+      </w:r>
+      <w:proofErr w:type="spellStart"/>
+      <w:r>
+        <w:rPr>
+          <w:rFonts w:ascii="Consolas" w:eastAsia="Times New Roman" w:hAnsi="Consolas" w:cs="Times New Roman"/>
+          <w:color w:val="CCCCCC"/>
+          <w:sz w:val="21"/>
+          <w:szCs w:val="21"/>
+        </w:rPr>
+        <w:t>rgb</w:t>
+      </w:r>
+      <w:proofErr w:type="spellEnd"/>
+      <w:r>
+        <w:rPr>
+          <w:rFonts w:ascii="Consolas" w:eastAsia="Times New Roman" w:hAnsi="Consolas" w:cs="Times New Roman"/>
+          <w:color w:val="CCCCCC"/>
+          <w:sz w:val="21"/>
+          <w:szCs w:val="21"/>
+        </w:rPr>
+        <w:t xml:space="preserve">; </w:t>
       </w:r>
       <w:r>
         <w:rPr>
@@ -925,7 +1252,27 @@
           <w:sz w:val="21"/>
           <w:szCs w:val="21"/>
         </w:rPr>
-        <w:t xml:space="preserve"> Skybox::SataraNightExr: texel = </w:t>
+        <w:t xml:space="preserve"> Skybox::</w:t>
+      </w:r>
+      <w:proofErr w:type="spellStart"/>
+      <w:r>
+        <w:rPr>
+          <w:rFonts w:ascii="Consolas" w:eastAsia="Times New Roman" w:hAnsi="Consolas" w:cs="Times New Roman"/>
+          <w:color w:val="CCCCCC"/>
+          <w:sz w:val="21"/>
+          <w:szCs w:val="21"/>
+        </w:rPr>
+        <w:t>SataraNightExr</w:t>
+      </w:r>
+      <w:proofErr w:type="spellEnd"/>
+      <w:r>
+        <w:rPr>
+          <w:rFonts w:ascii="Consolas" w:eastAsia="Times New Roman" w:hAnsi="Consolas" w:cs="Times New Roman"/>
+          <w:color w:val="CCCCCC"/>
+          <w:sz w:val="21"/>
+          <w:szCs w:val="21"/>
+        </w:rPr>
+        <w:t xml:space="preserve">: texel = </w:t>
       </w:r>
       <w:r>
         <w:rPr>
@@ -961,7 +1308,27 @@
           <w:sz w:val="21"/>
           <w:szCs w:val="21"/>
         </w:rPr>
-        <w:t xml:space="preserve">(texSampler, uv, </w:t>
+        <w:t xml:space="preserve">(texSampler, </w:t>
+      </w:r>
+      <w:proofErr w:type="spellStart"/>
+      <w:r>
+        <w:rPr>
+          <w:rFonts w:ascii="Consolas" w:eastAsia="Times New Roman" w:hAnsi="Consolas" w:cs="Times New Roman"/>
+          <w:color w:val="CCCCCC"/>
+          <w:sz w:val="21"/>
+          <w:szCs w:val="21"/>
+        </w:rPr>
+        <w:t>uv</w:t>
+      </w:r>
+      <w:proofErr w:type="spellEnd"/>
+      <w:r>
+        <w:rPr>
+          <w:rFonts w:ascii="Consolas" w:eastAsia="Times New Roman" w:hAnsi="Consolas" w:cs="Times New Roman"/>
+          <w:color w:val="CCCCCC"/>
+          <w:sz w:val="21"/>
+          <w:szCs w:val="21"/>
+        </w:rPr>
+        <w:t xml:space="preserve">, </w:t>
       </w:r>
       <w:r>
         <w:rPr>
@@ -979,7 +1346,27 @@
           <w:sz w:val="21"/>
           <w:szCs w:val="21"/>
         </w:rPr>
-        <w:t xml:space="preserve">).rgb; </w:t>
+        <w:t>).</w:t>
+      </w:r>
+      <w:proofErr w:type="spellStart"/>
+      <w:r>
+        <w:rPr>
+          <w:rFonts w:ascii="Consolas" w:eastAsia="Times New Roman" w:hAnsi="Consolas" w:cs="Times New Roman"/>
+          <w:color w:val="CCCCCC"/>
+          <w:sz w:val="21"/>
+          <w:szCs w:val="21"/>
+        </w:rPr>
+        <w:t>rgb</w:t>
+      </w:r>
+      <w:proofErr w:type="spellEnd"/>
+      <w:r>
+        <w:rPr>
+          <w:rFonts w:ascii="Consolas" w:eastAsia="Times New Roman" w:hAnsi="Consolas" w:cs="Times New Roman"/>
+          <w:color w:val="CCCCCC"/>
+          <w:sz w:val="21"/>
+          <w:szCs w:val="21"/>
+        </w:rPr>
+        <w:t xml:space="preserve">; </w:t>
       </w:r>
       <w:r>
         <w:rPr>
@@ -1047,7 +1434,15 @@
         <w:t>:makeMips</w:t>
       </w:r>
       <w:r>
-        <w:t xml:space="preserve"> – Same as Image2D except that it can load multiple textures into a 2D Array texture.  To load multiple textures, put a %i in the file name and Gigi will iterate from 0 to N, loading all the textures found into the array.</w:t>
+        <w:t xml:space="preserve"> – Same as Image2D except that it can load multiple textures into a 2D Array texture.  To load multiple textures, put a %</w:t>
+      </w:r>
+      <w:proofErr w:type="spellStart"/>
+      <w:r>
+        <w:t>i</w:t>
+      </w:r>
+      <w:proofErr w:type="spellEnd"/>
+      <w:r>
+        <w:t xml:space="preserve"> in the file name and Gigi will iterate from 0 to N, loading all the textures found into the array.</w:t>
       </w:r>
     </w:p>
     <w:p>
@@ -1089,6 +1484,7 @@
           <w:numId w:val="4"/>
         </w:numPr>
       </w:pPr>
+      <w:proofErr w:type="spellStart"/>
       <w:r>
         <w:rPr>
           <w:b/>
@@ -1105,8 +1501,17 @@
         </w:rPr>
         <w:t>:makeMips</w:t>
       </w:r>
-      <w:r>
-        <w:t xml:space="preserve"> – the same behavior as above, but it loads it into a cube map. The indices are +x, -x, +y, -y, +z, -z.  You can alternately use %s instead of %i, and it will fill in the words “Right”, “Left”, “Up”, “Down”, “Front”, “Back”.</w:t>
+      <w:proofErr w:type="spellEnd"/>
+      <w:r>
+        <w:t xml:space="preserve"> – the same behavior as above, but it loads it into a cube map. The indices are +x, -x, +y, -y, +z, -z.  You can alternately use %s instead of %</w:t>
+      </w:r>
+      <w:proofErr w:type="spellStart"/>
+      <w:r>
+        <w:t>i</w:t>
+      </w:r>
+      <w:proofErr w:type="spellEnd"/>
+      <w:r>
+        <w:t>, and it will fill in the words “Right”, “Left”, “Up”, “Down”, “Front”, “Back”.</w:t>
       </w:r>
     </w:p>
     <w:p>
@@ -1117,6 +1522,7 @@
           <w:numId w:val="4"/>
         </w:numPr>
       </w:pPr>
+      <w:proofErr w:type="spellStart"/>
       <w:r>
         <w:rPr>
           <w:b/>
@@ -1125,6 +1531,7 @@
         </w:rPr>
         <w:t>RTHitGroupIndex:name</w:t>
       </w:r>
+      <w:proofErr w:type="spellEnd"/>
       <w:r>
         <w:t xml:space="preserve"> – This is replaced with the index of a hit group in the render graph hit group list, which is also the index of the hit group in the shader table. Used by raytracing shaders.</w:t>
       </w:r>
@@ -1137,6 +1544,7 @@
           <w:numId w:val="4"/>
         </w:numPr>
       </w:pPr>
+      <w:proofErr w:type="spellStart"/>
       <w:r>
         <w:rPr>
           <w:b/>
@@ -1146,6 +1554,7 @@
         <w:lastRenderedPageBreak/>
         <w:t>RTHitGroupCount</w:t>
       </w:r>
+      <w:proofErr w:type="spellEnd"/>
       <w:r>
         <w:t xml:space="preserve"> – This is replaced with the number of hit groups in the render graph. Used by raytracing shaders.</w:t>
       </w:r>
@@ -1158,6 +1567,7 @@
           <w:numId w:val="4"/>
         </w:numPr>
       </w:pPr>
+      <w:proofErr w:type="spellStart"/>
       <w:r>
         <w:rPr>
           <w:b/>
@@ -1166,6 +1576,7 @@
         </w:rPr>
         <w:t>RTMissIndex:name</w:t>
       </w:r>
+      <w:proofErr w:type="spellEnd"/>
       <w:r>
         <w:t xml:space="preserve"> – This is replaced with the index of the miss shader within the miss shader table. Used by raytracing shaders.</w:t>
       </w:r>
@@ -1178,6 +1589,7 @@
           <w:numId w:val="4"/>
         </w:numPr>
       </w:pPr>
+      <w:proofErr w:type="spellStart"/>
       <w:r>
         <w:rPr>
           <w:b/>
@@ -1185,6 +1597,7 @@
         </w:rPr>
         <w:t>NumThreads</w:t>
       </w:r>
+      <w:proofErr w:type="spellEnd"/>
       <w:r>
         <w:t xml:space="preserve"> – This is replaced with a uint3 holding the number of threads are ran per dispatch for this shader, as specified on the shader.</w:t>
       </w:r>
@@ -1197,13 +1610,63 @@
           <w:numId w:val="4"/>
         </w:numPr>
       </w:pPr>
-      <w:r>
-        <w:rPr>
-          <w:b/>
-          <w:bCs/>
-        </w:rPr>
-        <w:t>DispatchMultiply, DispatchDivide, DispatchPreAdd, DispatchPostAdd</w:t>
-      </w:r>
+      <w:proofErr w:type="spellStart"/>
+      <w:r>
+        <w:rPr>
+          <w:b/>
+          <w:bCs/>
+        </w:rPr>
+        <w:t>DispatchMultiply</w:t>
+      </w:r>
+      <w:proofErr w:type="spellEnd"/>
+      <w:r>
+        <w:rPr>
+          <w:b/>
+          <w:bCs/>
+        </w:rPr>
+        <w:t xml:space="preserve">, </w:t>
+      </w:r>
+      <w:proofErr w:type="spellStart"/>
+      <w:r>
+        <w:rPr>
+          <w:b/>
+          <w:bCs/>
+        </w:rPr>
+        <w:t>DispatchDivide</w:t>
+      </w:r>
+      <w:proofErr w:type="spellEnd"/>
+      <w:r>
+        <w:rPr>
+          <w:b/>
+          <w:bCs/>
+        </w:rPr>
+        <w:t xml:space="preserve">, </w:t>
+      </w:r>
+      <w:proofErr w:type="spellStart"/>
+      <w:r>
+        <w:rPr>
+          <w:b/>
+          <w:bCs/>
+        </w:rPr>
+        <w:t>DispatchPreAdd</w:t>
+      </w:r>
+      <w:proofErr w:type="spellEnd"/>
+      <w:r>
+        <w:rPr>
+          <w:b/>
+          <w:bCs/>
+        </w:rPr>
+        <w:t xml:space="preserve">, </w:t>
+      </w:r>
+      <w:proofErr w:type="spellStart"/>
+      <w:r>
+        <w:rPr>
+          <w:b/>
+          <w:bCs/>
+        </w:rPr>
+        <w:t>DispatchPostAdd</w:t>
+      </w:r>
+      <w:proofErr w:type="spellEnd"/>
       <w:r>
         <w:t xml:space="preserve"> – These are replaced with uint3s holding these dispatch calculation values as specified on the node.</w:t>
       </w:r>
@@ -1216,12 +1679,21 @@
           <w:numId w:val="4"/>
         </w:numPr>
       </w:pPr>
-      <w:r>
-        <w:rPr>
-          <w:b/>
-          <w:bCs/>
-        </w:rPr>
-        <w:t>Assert:Condition[</w:t>
+      <w:proofErr w:type="spellStart"/>
+      <w:r>
+        <w:rPr>
+          <w:b/>
+          <w:bCs/>
+        </w:rPr>
+        <w:t>Assert:Condition</w:t>
+      </w:r>
+      <w:proofErr w:type="spellEnd"/>
+      <w:r>
+        <w:rPr>
+          <w:b/>
+          <w:bCs/>
+        </w:rPr>
+        <w:t>[</w:t>
       </w:r>
       <w:r>
         <w:rPr>
@@ -1230,12 +1702,21 @@
         </w:rPr>
         <w:t>,</w:t>
       </w:r>
-      <w:r>
-        <w:rPr>
-          <w:b/>
-          <w:bCs/>
-        </w:rPr>
-        <w:t>fmt][</w:t>
+      <w:proofErr w:type="spellStart"/>
+      <w:r>
+        <w:rPr>
+          <w:b/>
+          <w:bCs/>
+        </w:rPr>
+        <w:t>fmt</w:t>
+      </w:r>
+      <w:proofErr w:type="spellEnd"/>
+      <w:r>
+        <w:rPr>
+          <w:b/>
+          <w:bCs/>
+        </w:rPr>
+        <w:t>][</w:t>
       </w:r>
       <w:r>
         <w:rPr>
@@ -1270,6 +1751,64 @@
     </w:p>
     <w:p>
       <w:pPr>
+        <w:pStyle w:val="ListParagraph"/>
+        <w:numPr>
+          <w:ilvl w:val="0"/>
+          <w:numId w:val="4"/>
+        </w:numPr>
+      </w:pPr>
+      <w:proofErr w:type="spellStart"/>
+      <w:r>
+        <w:rPr>
+          <w:b/>
+          <w:bCs/>
+        </w:rPr>
+        <w:t>RWTextureR:name</w:t>
+      </w:r>
+      <w:proofErr w:type="spellEnd"/>
+      <w:r>
+        <w:t xml:space="preserve"> – This declares read access to a read/write texture and will be replaced by the name of the texture resource. This is optional to use, but helps </w:t>
+      </w:r>
+      <w:proofErr w:type="spellStart"/>
+      <w:r>
+        <w:t>webgpu</w:t>
+      </w:r>
+      <w:proofErr w:type="spellEnd"/>
+      <w:r>
+        <w:t xml:space="preserve"> get around the limited R/W texture format issues, by allowing it to split the access into a read only resource and write only resource.</w:t>
+      </w:r>
+    </w:p>
+    <w:p>
+      <w:pPr>
+        <w:pStyle w:val="ListParagraph"/>
+        <w:numPr>
+          <w:ilvl w:val="0"/>
+          <w:numId w:val="4"/>
+        </w:numPr>
+      </w:pPr>
+      <w:proofErr w:type="spellStart"/>
+      <w:r>
+        <w:rPr>
+          <w:b/>
+          <w:bCs/>
+        </w:rPr>
+        <w:t>RWTextureW:name</w:t>
+      </w:r>
+      <w:proofErr w:type="spellEnd"/>
+      <w:r>
+        <w:t xml:space="preserve"> – The same as </w:t>
+      </w:r>
+      <w:proofErr w:type="spellStart"/>
+      <w:r>
+        <w:t>RWTextureR</w:t>
+      </w:r>
+      <w:proofErr w:type="spellEnd"/>
+      <w:r>
+        <w:t>, but declares write access.</w:t>
+      </w:r>
+    </w:p>
+    <w:p>
+      <w:pPr>
         <w:pStyle w:val="Heading1"/>
       </w:pPr>
       <w:r>
@@ -1305,6 +1844,7 @@
         <w:rPr>
           <w:noProof/>
         </w:rPr>
+        <w:lastRenderedPageBreak/>
         <w:drawing>
           <wp:inline distT="0" distB="0" distL="0" distR="0" wp14:anchorId="11052F0D" wp14:editId="2AA44ED3">
             <wp:extent cx="5943600" cy="3631565"/>
@@ -1360,11 +1900,15 @@
         <w:pStyle w:val="Heading1"/>
       </w:pPr>
       <w:r>
-        <w:lastRenderedPageBreak/>
         <w:t xml:space="preserve">More </w:t>
       </w:r>
-      <w:r>
-        <w:t xml:space="preserve">ShaderResources </w:t>
+      <w:proofErr w:type="spellStart"/>
+      <w:r>
+        <w:t>ShaderResources</w:t>
+      </w:r>
+      <w:proofErr w:type="spellEnd"/>
+      <w:r>
+        <w:t xml:space="preserve"> </w:t>
       </w:r>
       <w:r>
         <w:t xml:space="preserve">Token </w:t>
@@ -1375,12 +1919,60 @@
     </w:p>
     <w:p>
       <w:r>
-        <w:t>Besides resource declarations and similar, the ShaderResources token is where enums and structs are defined, so they can be used by the shader.</w:t>
-      </w:r>
-    </w:p>
-    <w:p>
-      <w:r>
-        <w:t>Enums are defined as structs with static const int variables for each value.  If a technique has an enum named “ViewMode”, with three values “Result”, “Error”, “AbsError”, this is inserted into the ShaderResources section:</w:t>
+        <w:t xml:space="preserve">Besides resource declarations and similar, the </w:t>
+      </w:r>
+      <w:proofErr w:type="spellStart"/>
+      <w:r>
+        <w:t>ShaderResources</w:t>
+      </w:r>
+      <w:proofErr w:type="spellEnd"/>
+      <w:r>
+        <w:t xml:space="preserve"> token is where </w:t>
+      </w:r>
+      <w:proofErr w:type="spellStart"/>
+      <w:r>
+        <w:t>enums</w:t>
+      </w:r>
+      <w:proofErr w:type="spellEnd"/>
+      <w:r>
+        <w:t xml:space="preserve"> and structs are defined, so they can be used by the shader.</w:t>
+      </w:r>
+    </w:p>
+    <w:p>
+      <w:r>
+        <w:t xml:space="preserve">Enums are defined as structs with static const int variables for each value.  If a technique has an </w:t>
+      </w:r>
+      <w:proofErr w:type="spellStart"/>
+      <w:r>
+        <w:t>enum</w:t>
+      </w:r>
+      <w:proofErr w:type="spellEnd"/>
+      <w:r>
+        <w:t xml:space="preserve"> named “</w:t>
+      </w:r>
+      <w:proofErr w:type="spellStart"/>
+      <w:r>
+        <w:t>ViewMode</w:t>
+      </w:r>
+      <w:proofErr w:type="spellEnd"/>
+      <w:r>
+        <w:t>”, with three values “Result”, “Error”, “</w:t>
+      </w:r>
+      <w:proofErr w:type="spellStart"/>
+      <w:r>
+        <w:t>AbsError</w:t>
+      </w:r>
+      <w:proofErr w:type="spellEnd"/>
+      <w:r>
+        <w:t xml:space="preserve">”, this is inserted into the </w:t>
+      </w:r>
+      <w:proofErr w:type="spellStart"/>
+      <w:r>
+        <w:t>ShaderResources</w:t>
+      </w:r>
+      <w:proofErr w:type="spellEnd"/>
+      <w:r>
+        <w:t xml:space="preserve"> section:</w:t>
       </w:r>
     </w:p>
     <w:p>
@@ -1410,8 +2002,19 @@
           <w:sz w:val="21"/>
           <w:szCs w:val="21"/>
         </w:rPr>
-        <w:t xml:space="preserve"> ViewMode</w:t>
-      </w:r>
+        <w:t xml:space="preserve"> </w:t>
+      </w:r>
+      <w:proofErr w:type="spellStart"/>
+      <w:r>
+        <w:rPr>
+          <w:rFonts w:ascii="Consolas" w:eastAsia="Times New Roman" w:hAnsi="Consolas" w:cs="Times New Roman"/>
+          <w:color w:val="CCCCCC"/>
+          <w:sz w:val="21"/>
+          <w:szCs w:val="21"/>
+        </w:rPr>
+        <w:t>ViewMode</w:t>
+      </w:r>
+      <w:proofErr w:type="spellEnd"/>
     </w:p>
     <w:p>
       <w:pPr>
@@ -1692,7 +2295,27 @@
           <w:sz w:val="21"/>
           <w:szCs w:val="21"/>
         </w:rPr>
-        <w:t xml:space="preserve"> AbsError = </w:t>
+        <w:t xml:space="preserve"> </w:t>
+      </w:r>
+      <w:proofErr w:type="spellStart"/>
+      <w:r>
+        <w:rPr>
+          <w:rFonts w:ascii="Consolas" w:eastAsia="Times New Roman" w:hAnsi="Consolas" w:cs="Times New Roman"/>
+          <w:color w:val="CCCCCC"/>
+          <w:sz w:val="21"/>
+          <w:szCs w:val="21"/>
+        </w:rPr>
+        <w:t>AbsError</w:t>
+      </w:r>
+      <w:proofErr w:type="spellEnd"/>
+      <w:r>
+        <w:rPr>
+          <w:rFonts w:ascii="Consolas" w:eastAsia="Times New Roman" w:hAnsi="Consolas" w:cs="Times New Roman"/>
+          <w:color w:val="CCCCCC"/>
+          <w:sz w:val="21"/>
+          <w:szCs w:val="21"/>
+        </w:rPr>
+        <w:t xml:space="preserve"> = </w:t>
       </w:r>
       <w:r>
         <w:rPr>
@@ -1737,7 +2360,15 @@
     <w:p/>
     <w:p>
       <w:r>
-        <w:t>That allows enums to be used like this:</w:t>
+        <w:t xml:space="preserve">That allows </w:t>
+      </w:r>
+      <w:proofErr w:type="spellStart"/>
+      <w:r>
+        <w:t>enums</w:t>
+      </w:r>
+      <w:proofErr w:type="spellEnd"/>
+      <w:r>
+        <w:t xml:space="preserve"> to be used like this:</w:t>
       </w:r>
     </w:p>
     <w:p>
@@ -1785,7 +2416,27 @@
           <w:sz w:val="21"/>
           <w:szCs w:val="21"/>
         </w:rPr>
-        <w:t>/*$(Variable:viewMode)*/</w:t>
+        <w:t>/*$(</w:t>
+      </w:r>
+      <w:proofErr w:type="spellStart"/>
+      <w:r>
+        <w:rPr>
+          <w:rFonts w:ascii="Consolas" w:eastAsia="Times New Roman" w:hAnsi="Consolas" w:cs="Times New Roman"/>
+          <w:color w:val="6A9955"/>
+          <w:sz w:val="21"/>
+          <w:szCs w:val="21"/>
+        </w:rPr>
+        <w:t>Variable:viewMode</w:t>
+      </w:r>
+      <w:proofErr w:type="spellEnd"/>
+      <w:r>
+        <w:rPr>
+          <w:rFonts w:ascii="Consolas" w:eastAsia="Times New Roman" w:hAnsi="Consolas" w:cs="Times New Roman"/>
+          <w:color w:val="6A9955"/>
+          <w:sz w:val="21"/>
+          <w:szCs w:val="21"/>
+        </w:rPr>
+        <w:t>)*/</w:t>
       </w:r>
       <w:r>
         <w:rPr>
@@ -1854,7 +2505,27 @@
           <w:sz w:val="21"/>
           <w:szCs w:val="21"/>
         </w:rPr>
-        <w:t xml:space="preserve"> ViewMode::Result: result = color; </w:t>
+        <w:t xml:space="preserve"> </w:t>
+      </w:r>
+      <w:proofErr w:type="spellStart"/>
+      <w:r>
+        <w:rPr>
+          <w:rFonts w:ascii="Consolas" w:eastAsia="Times New Roman" w:hAnsi="Consolas" w:cs="Times New Roman"/>
+          <w:color w:val="CCCCCC"/>
+          <w:sz w:val="21"/>
+          <w:szCs w:val="21"/>
+        </w:rPr>
+        <w:t>ViewMode</w:t>
+      </w:r>
+      <w:proofErr w:type="spellEnd"/>
+      <w:r>
+        <w:rPr>
+          <w:rFonts w:ascii="Consolas" w:eastAsia="Times New Roman" w:hAnsi="Consolas" w:cs="Times New Roman"/>
+          <w:color w:val="CCCCCC"/>
+          <w:sz w:val="21"/>
+          <w:szCs w:val="21"/>
+        </w:rPr>
+        <w:t xml:space="preserve">::Result: result = color; </w:t>
       </w:r>
       <w:r>
         <w:rPr>
@@ -1911,7 +2582,47 @@
           <w:sz w:val="21"/>
           <w:szCs w:val="21"/>
         </w:rPr>
-        <w:t xml:space="preserve"> ViewMode::Error: result = (colorGT - color) * </w:t>
+        <w:t xml:space="preserve"> </w:t>
+      </w:r>
+      <w:proofErr w:type="spellStart"/>
+      <w:r>
+        <w:rPr>
+          <w:rFonts w:ascii="Consolas" w:eastAsia="Times New Roman" w:hAnsi="Consolas" w:cs="Times New Roman"/>
+          <w:color w:val="CCCCCC"/>
+          <w:sz w:val="21"/>
+          <w:szCs w:val="21"/>
+        </w:rPr>
+        <w:t>ViewMode</w:t>
+      </w:r>
+      <w:proofErr w:type="spellEnd"/>
+      <w:r>
+        <w:rPr>
+          <w:rFonts w:ascii="Consolas" w:eastAsia="Times New Roman" w:hAnsi="Consolas" w:cs="Times New Roman"/>
+          <w:color w:val="CCCCCC"/>
+          <w:sz w:val="21"/>
+          <w:szCs w:val="21"/>
+        </w:rPr>
+        <w:t>::Error: result = (</w:t>
+      </w:r>
+      <w:proofErr w:type="spellStart"/>
+      <w:r>
+        <w:rPr>
+          <w:rFonts w:ascii="Consolas" w:eastAsia="Times New Roman" w:hAnsi="Consolas" w:cs="Times New Roman"/>
+          <w:color w:val="CCCCCC"/>
+          <w:sz w:val="21"/>
+          <w:szCs w:val="21"/>
+        </w:rPr>
+        <w:t>colorGT</w:t>
+      </w:r>
+      <w:proofErr w:type="spellEnd"/>
+      <w:r>
+        <w:rPr>
+          <w:rFonts w:ascii="Consolas" w:eastAsia="Times New Roman" w:hAnsi="Consolas" w:cs="Times New Roman"/>
+          <w:color w:val="CCCCCC"/>
+          <w:sz w:val="21"/>
+          <w:szCs w:val="21"/>
+        </w:rPr>
+        <w:t xml:space="preserve"> - color) * </w:t>
       </w:r>
       <w:r>
         <w:rPr>
@@ -1920,7 +2631,27 @@
           <w:sz w:val="21"/>
           <w:szCs w:val="21"/>
         </w:rPr>
-        <w:t>/*$(Variable:errorScale)*/</w:t>
+        <w:t>/*$(</w:t>
+      </w:r>
+      <w:proofErr w:type="spellStart"/>
+      <w:r>
+        <w:rPr>
+          <w:rFonts w:ascii="Consolas" w:eastAsia="Times New Roman" w:hAnsi="Consolas" w:cs="Times New Roman"/>
+          <w:color w:val="6A9955"/>
+          <w:sz w:val="21"/>
+          <w:szCs w:val="21"/>
+        </w:rPr>
+        <w:t>Variable:errorScale</w:t>
+      </w:r>
+      <w:proofErr w:type="spellEnd"/>
+      <w:r>
+        <w:rPr>
+          <w:rFonts w:ascii="Consolas" w:eastAsia="Times New Roman" w:hAnsi="Consolas" w:cs="Times New Roman"/>
+          <w:color w:val="6A9955"/>
+          <w:sz w:val="21"/>
+          <w:szCs w:val="21"/>
+        </w:rPr>
+        <w:t>)*/</w:t>
       </w:r>
       <w:r>
         <w:rPr>
@@ -1986,7 +2717,47 @@
           <w:sz w:val="21"/>
           <w:szCs w:val="21"/>
         </w:rPr>
-        <w:t xml:space="preserve"> ViewMode::AbsError: result = </w:t>
+        <w:t xml:space="preserve"> </w:t>
+      </w:r>
+      <w:proofErr w:type="spellStart"/>
+      <w:r>
+        <w:rPr>
+          <w:rFonts w:ascii="Consolas" w:eastAsia="Times New Roman" w:hAnsi="Consolas" w:cs="Times New Roman"/>
+          <w:color w:val="CCCCCC"/>
+          <w:sz w:val="21"/>
+          <w:szCs w:val="21"/>
+        </w:rPr>
+        <w:t>ViewMode</w:t>
+      </w:r>
+      <w:proofErr w:type="spellEnd"/>
+      <w:r>
+        <w:rPr>
+          <w:rFonts w:ascii="Consolas" w:eastAsia="Times New Roman" w:hAnsi="Consolas" w:cs="Times New Roman"/>
+          <w:color w:val="CCCCCC"/>
+          <w:sz w:val="21"/>
+          <w:szCs w:val="21"/>
+        </w:rPr>
+        <w:t>::</w:t>
+      </w:r>
+      <w:proofErr w:type="spellStart"/>
+      <w:r>
+        <w:rPr>
+          <w:rFonts w:ascii="Consolas" w:eastAsia="Times New Roman" w:hAnsi="Consolas" w:cs="Times New Roman"/>
+          <w:color w:val="CCCCCC"/>
+          <w:sz w:val="21"/>
+          <w:szCs w:val="21"/>
+        </w:rPr>
+        <w:t>AbsError</w:t>
+      </w:r>
+      <w:proofErr w:type="spellEnd"/>
+      <w:r>
+        <w:rPr>
+          <w:rFonts w:ascii="Consolas" w:eastAsia="Times New Roman" w:hAnsi="Consolas" w:cs="Times New Roman"/>
+          <w:color w:val="CCCCCC"/>
+          <w:sz w:val="21"/>
+          <w:szCs w:val="21"/>
+        </w:rPr>
+        <w:t xml:space="preserve">: result = </w:t>
       </w:r>
       <w:r>
         <w:rPr>
@@ -2004,7 +2775,27 @@
           <w:sz w:val="21"/>
           <w:szCs w:val="21"/>
         </w:rPr>
-        <w:t xml:space="preserve">(colorGT - color) * </w:t>
+        <w:t>(</w:t>
+      </w:r>
+      <w:proofErr w:type="spellStart"/>
+      <w:r>
+        <w:rPr>
+          <w:rFonts w:ascii="Consolas" w:eastAsia="Times New Roman" w:hAnsi="Consolas" w:cs="Times New Roman"/>
+          <w:color w:val="CCCCCC"/>
+          <w:sz w:val="21"/>
+          <w:szCs w:val="21"/>
+        </w:rPr>
+        <w:t>colorGT</w:t>
+      </w:r>
+      <w:proofErr w:type="spellEnd"/>
+      <w:r>
+        <w:rPr>
+          <w:rFonts w:ascii="Consolas" w:eastAsia="Times New Roman" w:hAnsi="Consolas" w:cs="Times New Roman"/>
+          <w:color w:val="CCCCCC"/>
+          <w:sz w:val="21"/>
+          <w:szCs w:val="21"/>
+        </w:rPr>
+        <w:t xml:space="preserve"> - color) * </w:t>
       </w:r>
       <w:r>
         <w:rPr>
@@ -2013,7 +2804,27 @@
           <w:sz w:val="21"/>
           <w:szCs w:val="21"/>
         </w:rPr>
-        <w:t>/*$(Variable:errorScale)*/</w:t>
+        <w:t>/*$(</w:t>
+      </w:r>
+      <w:proofErr w:type="spellStart"/>
+      <w:r>
+        <w:rPr>
+          <w:rFonts w:ascii="Consolas" w:eastAsia="Times New Roman" w:hAnsi="Consolas" w:cs="Times New Roman"/>
+          <w:color w:val="6A9955"/>
+          <w:sz w:val="21"/>
+          <w:szCs w:val="21"/>
+        </w:rPr>
+        <w:t>Variable:errorScale</w:t>
+      </w:r>
+      <w:proofErr w:type="spellEnd"/>
+      <w:r>
+        <w:rPr>
+          <w:rFonts w:ascii="Consolas" w:eastAsia="Times New Roman" w:hAnsi="Consolas" w:cs="Times New Roman"/>
+          <w:color w:val="6A9955"/>
+          <w:sz w:val="21"/>
+          <w:szCs w:val="21"/>
+        </w:rPr>
+        <w:t>)*/</w:t>
       </w:r>
       <w:r>
         <w:rPr>
@@ -2061,6 +2872,7 @@
           <w:sz w:val="21"/>
           <w:szCs w:val="21"/>
         </w:rPr>
+        <w:lastRenderedPageBreak/>
         <w:t xml:space="preserve">        </w:t>
       </w:r>
       <w:r>
@@ -2187,7 +2999,27 @@
           <w:sz w:val="21"/>
           <w:szCs w:val="21"/>
         </w:rPr>
-        <w:t xml:space="preserve">, color.g, </w:t>
+        <w:t xml:space="preserve">, </w:t>
+      </w:r>
+      <w:proofErr w:type="spellStart"/>
+      <w:r>
+        <w:rPr>
+          <w:rFonts w:ascii="Consolas" w:eastAsia="Times New Roman" w:hAnsi="Consolas" w:cs="Times New Roman"/>
+          <w:color w:val="CCCCCC"/>
+          <w:sz w:val="21"/>
+          <w:szCs w:val="21"/>
+        </w:rPr>
+        <w:t>color.g</w:t>
+      </w:r>
+      <w:proofErr w:type="spellEnd"/>
+      <w:r>
+        <w:rPr>
+          <w:rFonts w:ascii="Consolas" w:eastAsia="Times New Roman" w:hAnsi="Consolas" w:cs="Times New Roman"/>
+          <w:color w:val="CCCCCC"/>
+          <w:sz w:val="21"/>
+          <w:szCs w:val="21"/>
+        </w:rPr>
+        <w:t xml:space="preserve">, </w:t>
       </w:r>
       <w:r>
         <w:rPr>
@@ -2332,7 +3164,6 @@
         <w:rPr>
           <w:noProof/>
         </w:rPr>
-        <w:lastRenderedPageBreak/>
         <w:drawing>
           <wp:inline distT="0" distB="0" distL="0" distR="0" wp14:anchorId="07EDF2D9" wp14:editId="2D0EA090">
             <wp:extent cx="3762900" cy="2819794"/>
@@ -2382,7 +3213,7 @@
 </file>
 
 <file path=word/numbering.xml><?xml version="1.0" encoding="utf-8"?>
-<w:numbering xmlns:wpc="http://schemas.microsoft.com/office/word/2010/wordprocessingCanvas" xmlns:cx="http://schemas.microsoft.com/office/drawing/2014/chartex" xmlns:cx1="http://schemas.microsoft.com/office/drawing/2015/9/8/chartex" xmlns:cx2="http://schemas.microsoft.com/office/drawing/2015/10/21/chartex" xmlns:cx3="http://schemas.microsoft.com/office/drawing/2016/5/9/chartex" xmlns:cx4="http://schemas.microsoft.com/office/drawing/2016/5/10/chartex" xmlns:cx5="http://schemas.microsoft.com/office/drawing/2016/5/11/chartex" xmlns:cx6="http://schemas.microsoft.com/office/drawing/2016/5/12/chartex" xmlns:cx7="http://schemas.microsoft.com/office/drawing/2016/5/13/chartex" xmlns:cx8="http://schemas.microsoft.com/office/drawing/2016/5/14/chartex" xmlns:mc="http://schemas.openxmlformats.org/markup-compatibility/2006" xmlns:aink="http://schemas.microsoft.com/office/drawing/2016/ink" xmlns:am3d="http://schemas.microsoft.com/office/drawing/2017/model3d" xmlns:o="urn:schemas-microsoft-com:office:office" xmlns:oel="http://schemas.microsoft.com/office/2019/extlst" xmlns:r="http://schemas.openxmlformats.org/officeDocument/2006/relationships" xmlns:m="http://schemas.openxmlformats.org/officeDocument/2006/math" xmlns:v="urn:schemas-microsoft-com:vml" xmlns:wp14="http://schemas.microsoft.com/office/word/2010/wordprocessingDrawing" xmlns:wp="http://schemas.openxmlformats.org/drawingml/2006/wordprocessingDrawing" xmlns:w10="urn:schemas-microsoft-com:office:word" xmlns:w="http://schemas.openxmlformats.org/wordprocessingml/2006/main" xmlns:w14="http://schemas.microsoft.com/office/word/2010/wordml" xmlns:w15="http://schemas.microsoft.com/office/word/2012/wordml" xmlns:w16cex="http://schemas.microsoft.com/office/word/2018/wordml/cex" xmlns:w16cid="http://schemas.microsoft.com/office/word/2016/wordml/cid" xmlns:w16="http://schemas.microsoft.com/office/word/2018/wordml" xmlns:w16du="http://schemas.microsoft.com/office/word/2023/wordml/word16du" xmlns:w16sdtdh="http://schemas.microsoft.com/office/word/2020/wordml/sdtdatahash" xmlns:w16se="http://schemas.microsoft.com/office/word/2015/wordml/symex" xmlns:wpg="http://schemas.microsoft.com/office/word/2010/wordprocessingGroup" xmlns:wpi="http://schemas.microsoft.com/office/word/2010/wordprocessingInk" xmlns:wne="http://schemas.microsoft.com/office/word/2006/wordml" xmlns:wps="http://schemas.microsoft.com/office/word/2010/wordprocessingShape" mc:Ignorable="w14 w15 w16se w16cid w16 w16cex w16sdtdh w16du wp14">
+<w:numbering xmlns:wpc="http://schemas.microsoft.com/office/word/2010/wordprocessingCanvas" xmlns:cx="http://schemas.microsoft.com/office/drawing/2014/chartex" xmlns:cx1="http://schemas.microsoft.com/office/drawing/2015/9/8/chartex" xmlns:cx2="http://schemas.microsoft.com/office/drawing/2015/10/21/chartex" xmlns:cx3="http://schemas.microsoft.com/office/drawing/2016/5/9/chartex" xmlns:cx4="http://schemas.microsoft.com/office/drawing/2016/5/10/chartex" xmlns:cx5="http://schemas.microsoft.com/office/drawing/2016/5/11/chartex" xmlns:cx6="http://schemas.microsoft.com/office/drawing/2016/5/12/chartex" xmlns:cx7="http://schemas.microsoft.com/office/drawing/2016/5/13/chartex" xmlns:cx8="http://schemas.microsoft.com/office/drawing/2016/5/14/chartex" xmlns:mc="http://schemas.openxmlformats.org/markup-compatibility/2006" xmlns:aink="http://schemas.microsoft.com/office/drawing/2016/ink" xmlns:am3d="http://schemas.microsoft.com/office/drawing/2017/model3d" xmlns:o="urn:schemas-microsoft-com:office:office" xmlns:oel="http://schemas.microsoft.com/office/2019/extlst" xmlns:r="http://schemas.openxmlformats.org/officeDocument/2006/relationships" xmlns:m="http://schemas.openxmlformats.org/officeDocument/2006/math" xmlns:v="urn:schemas-microsoft-com:vml" xmlns:wp14="http://schemas.microsoft.com/office/word/2010/wordprocessingDrawing" xmlns:wp="http://schemas.openxmlformats.org/drawingml/2006/wordprocessingDrawing" xmlns:w10="urn:schemas-microsoft-com:office:word" xmlns:w="http://schemas.openxmlformats.org/wordprocessingml/2006/main" xmlns:w14="http://schemas.microsoft.com/office/word/2010/wordml" xmlns:w15="http://schemas.microsoft.com/office/word/2012/wordml" xmlns:w16cex="http://schemas.microsoft.com/office/word/2018/wordml/cex" xmlns:w16cid="http://schemas.microsoft.com/office/word/2016/wordml/cid" xmlns:w16="http://schemas.microsoft.com/office/word/2018/wordml" xmlns:w16du="http://schemas.microsoft.com/office/word/2023/wordml/word16du" xmlns:w16sdtdh="http://schemas.microsoft.com/office/word/2020/wordml/sdtdatahash" xmlns:w16sdtfl="http://schemas.microsoft.com/office/word/2024/wordml/sdtformatlock" xmlns:w16se="http://schemas.microsoft.com/office/word/2015/wordml/symex" xmlns:wpg="http://schemas.microsoft.com/office/word/2010/wordprocessingGroup" xmlns:wpi="http://schemas.microsoft.com/office/word/2010/wordprocessingInk" xmlns:wne="http://schemas.microsoft.com/office/word/2006/wordml" xmlns:wps="http://schemas.microsoft.com/office/word/2010/wordprocessingShape" mc:Ignorable="w14 w15 w16se w16cid w16 w16cex w16sdtdh w16sdtfl w16du wp14">
   <w:abstractNum w:abstractNumId="0" w15:restartNumberingAfterBreak="0">
     <w:nsid w:val="32DC5BA8"/>
     <w:multiLevelType w:val="hybridMultilevel"/>
@@ -2919,7 +3750,7 @@
 </file>
 
 <file path=word/styles.xml><?xml version="1.0" encoding="utf-8"?>
-<w:styles xmlns:mc="http://schemas.openxmlformats.org/markup-compatibility/2006" xmlns:r="http://schemas.openxmlformats.org/officeDocument/2006/relationships" xmlns:w="http://schemas.openxmlformats.org/wordprocessingml/2006/main" xmlns:w14="http://schemas.microsoft.com/office/word/2010/wordml" xmlns:w15="http://schemas.microsoft.com/office/word/2012/wordml" xmlns:w16cex="http://schemas.microsoft.com/office/word/2018/wordml/cex" xmlns:w16cid="http://schemas.microsoft.com/office/word/2016/wordml/cid" xmlns:w16="http://schemas.microsoft.com/office/word/2018/wordml" xmlns:w16du="http://schemas.microsoft.com/office/word/2023/wordml/word16du" xmlns:w16sdtdh="http://schemas.microsoft.com/office/word/2020/wordml/sdtdatahash" xmlns:w16se="http://schemas.microsoft.com/office/word/2015/wordml/symex" mc:Ignorable="w14 w15 w16se w16cid w16 w16cex w16sdtdh w16du">
+<w:styles xmlns:mc="http://schemas.openxmlformats.org/markup-compatibility/2006" xmlns:r="http://schemas.openxmlformats.org/officeDocument/2006/relationships" xmlns:w="http://schemas.openxmlformats.org/wordprocessingml/2006/main" xmlns:w14="http://schemas.microsoft.com/office/word/2010/wordml" xmlns:w15="http://schemas.microsoft.com/office/word/2012/wordml" xmlns:w16cex="http://schemas.microsoft.com/office/word/2018/wordml/cex" xmlns:w16cid="http://schemas.microsoft.com/office/word/2016/wordml/cid" xmlns:w16="http://schemas.microsoft.com/office/word/2018/wordml" xmlns:w16du="http://schemas.microsoft.com/office/word/2023/wordml/word16du" xmlns:w16sdtdh="http://schemas.microsoft.com/office/word/2020/wordml/sdtdatahash" xmlns:w16sdtfl="http://schemas.microsoft.com/office/word/2024/wordml/sdtformatlock" xmlns:w16se="http://schemas.microsoft.com/office/word/2015/wordml/symex" mc:Ignorable="w14 w15 w16se w16cid w16 w16cex w16sdtdh w16sdtfl w16du">
   <w:docDefaults>
     <w:rPrDefault>
       <w:rPr>
@@ -3341,6 +4172,7 @@
   <w:style w:type="character" w:default="1" w:styleId="DefaultParagraphFont">
     <w:name w:val="Default Paragraph Font"/>
     <w:uiPriority w:val="1"/>
+    <w:semiHidden/>
     <w:unhideWhenUsed/>
   </w:style>
   <w:style w:type="table" w:default="1" w:styleId="TableNormal">

</xml_diff>

<commit_message>
Latest from internal. 10/2/25
</commit_message>
<xml_diff>
--- a/UserDocumentation/GigiShaders_Documentation.docx
+++ b/UserDocumentation/GigiShaders_Documentation.docx
@@ -78,19 +78,8 @@
           <w:i/>
           <w:iCs/>
         </w:rPr>
-        <w:t>1:Param2:…:</w:t>
-      </w:r>
-      <w:proofErr w:type="spellStart"/>
-      <w:r>
-        <w:rPr>
-          <w:b/>
-          <w:bCs/>
-          <w:i/>
-          <w:iCs/>
-        </w:rPr>
-        <w:t>ParamN</w:t>
-      </w:r>
-      <w:proofErr w:type="spellEnd"/>
+        <w:t>1:Param2:…:ParamN</w:t>
+      </w:r>
       <w:r>
         <w:t>)*/.</w:t>
       </w:r>
@@ -118,7 +107,6 @@
           <w:u w:val="single"/>
         </w:rPr>
       </w:pPr>
-      <w:proofErr w:type="spellStart"/>
       <w:r>
         <w:rPr>
           <w:b/>
@@ -135,7 +123,6 @@
         </w:rPr>
         <w:t>:name</w:t>
       </w:r>
-      <w:proofErr w:type="spellEnd"/>
       <w:r>
         <w:t xml:space="preserve"> – give the name of a Gigi variable and that variable will appear in the shader.  The variable will be sent down through a constant buffer, unless the variable is marked “const” in which case, the default value will be put in as a literal instead.  See the Built In Variables section for a list of built in variables that can be accessed, in addition to the variables defined in the render graph.</w:t>
       </w:r>
@@ -153,32 +140,25 @@
           <w:u w:val="single"/>
         </w:rPr>
       </w:pPr>
-      <w:proofErr w:type="spellStart"/>
-      <w:r>
-        <w:rPr>
-          <w:b/>
-          <w:bCs/>
-          <w:u w:val="single"/>
-        </w:rPr>
-        <w:t>ShaderResources</w:t>
-      </w:r>
-      <w:proofErr w:type="spellEnd"/>
-      <w:r>
-        <w:t xml:space="preserve"> – This should be at the top of every shader file.  This is where resource declarations are put</w:t>
-      </w:r>
-      <w:r>
-        <w:t>, sampler definitions</w:t>
-      </w:r>
-      <w:r>
-        <w:t xml:space="preserve">, as well as </w:t>
-      </w:r>
-      <w:proofErr w:type="spellStart"/>
-      <w:r>
-        <w:t>enum</w:t>
-      </w:r>
-      <w:proofErr w:type="spellEnd"/>
-      <w:r>
-        <w:t xml:space="preserve"> and struct definitions, and any include files the target platform wants shaders to include.</w:t>
+      <w:r>
+        <w:rPr>
+          <w:b/>
+          <w:bCs/>
+          <w:u w:val="single"/>
+        </w:rPr>
+        <w:t>VariableAlias:name</w:t>
+      </w:r>
+      <w:r>
+        <w:t xml:space="preserve"> – shaders let you sp</w:t>
+      </w:r>
+      <w:r>
+        <w:t>ecify</w:t>
+      </w:r>
+      <w:r>
+        <w:t xml:space="preserve"> variable aliases where when nodes use those shaders they specify which variable should actually be used for that node.</w:t>
+      </w:r>
+      <w:r>
+        <w:t xml:space="preserve">  This mimics the idea of push constants by letting you specify different variables for the same constant buffer fields, for different nodes. This tag specifies where the value of the actual variable chosen should go, in the shader.</w:t>
       </w:r>
     </w:p>
     <w:p>
@@ -194,34 +174,22 @@
           <w:u w:val="single"/>
         </w:rPr>
       </w:pPr>
-      <w:proofErr w:type="spellStart"/>
-      <w:r>
-        <w:rPr>
-          <w:b/>
-          <w:bCs/>
-          <w:u w:val="single"/>
-        </w:rPr>
-        <w:t>RayTraceFn</w:t>
-      </w:r>
-      <w:proofErr w:type="spellEnd"/>
-      <w:r>
-        <w:t xml:space="preserve"> – Replaced by the target platform’s “</w:t>
-      </w:r>
-      <w:proofErr w:type="spellStart"/>
-      <w:r>
-        <w:t>TraceRay</w:t>
-      </w:r>
-      <w:proofErr w:type="spellEnd"/>
-      <w:r>
-        <w:t xml:space="preserve">” function. Some platforms abstract this function, and using this token allows them to handle that correctly. The token is optional however, and you can call </w:t>
-      </w:r>
-      <w:proofErr w:type="spellStart"/>
-      <w:r>
-        <w:t>TraceRay</w:t>
-      </w:r>
-      <w:proofErr w:type="spellEnd"/>
-      <w:r>
-        <w:t xml:space="preserve"> directly if you don’t need the portability.</w:t>
+      <w:r>
+        <w:rPr>
+          <w:b/>
+          <w:bCs/>
+          <w:u w:val="single"/>
+        </w:rPr>
+        <w:t>ShaderResources</w:t>
+      </w:r>
+      <w:r>
+        <w:t xml:space="preserve"> – This should be at the top of every shader file.  This is where resource declarations are put</w:t>
+      </w:r>
+      <w:r>
+        <w:t>, sampler definitions</w:t>
+      </w:r>
+      <w:r>
+        <w:t>, as well as enum and struct definitions, and any include files the target platform wants shaders to include.</w:t>
       </w:r>
     </w:p>
     <w:p>
@@ -243,39 +211,10 @@
           <w:bCs/>
           <w:u w:val="single"/>
         </w:rPr>
-        <w:t>_</w:t>
-      </w:r>
-      <w:proofErr w:type="spellStart"/>
-      <w:r>
-        <w:rPr>
-          <w:b/>
-          <w:bCs/>
-          <w:u w:val="single"/>
-        </w:rPr>
-        <w:t>compute:entryPoint</w:t>
-      </w:r>
-      <w:proofErr w:type="spellEnd"/>
-      <w:r>
-        <w:t xml:space="preserve"> – This declares a “compute” shader entry point. Optional token that helps portability, but also will put the </w:t>
-      </w:r>
-      <w:proofErr w:type="spellStart"/>
-      <w:r>
-        <w:t>numthreads</w:t>
-      </w:r>
-      <w:proofErr w:type="spellEnd"/>
-      <w:r>
-        <w:t xml:space="preserve"> defined in the shader in the </w:t>
-      </w:r>
-      <w:proofErr w:type="spellStart"/>
-      <w:r>
-        <w:t>CSNumThreads</w:t>
-      </w:r>
-      <w:proofErr w:type="spellEnd"/>
-      <w:r>
-        <w:t xml:space="preserve"> field.</w:t>
-      </w:r>
-      <w:r>
-        <w:t xml:space="preserve"> You are expected to put the parameter list after this token.</w:t>
+        <w:t>RayTraceFn</w:t>
+      </w:r>
+      <w:r>
+        <w:t xml:space="preserve"> – Replaced by the target platform’s “TraceRay” function. Some platforms abstract this function, and using this token allows them to handle that correctly. The token is optional however, and you can call TraceRay directly if you don’t need the portability.</w:t>
       </w:r>
     </w:p>
     <w:p>
@@ -297,36 +236,13 @@
           <w:bCs/>
           <w:u w:val="single"/>
         </w:rPr>
-        <w:t>_</w:t>
-      </w:r>
-      <w:proofErr w:type="spellStart"/>
-      <w:r>
-        <w:rPr>
-          <w:b/>
-          <w:bCs/>
-          <w:u w:val="single"/>
-        </w:rPr>
-        <w:t>amplification:entryPoint</w:t>
-      </w:r>
-      <w:proofErr w:type="spellEnd"/>
-      <w:r>
-        <w:t xml:space="preserve"> – This declares an “amplification” shader entry point. Optional token that helps portability, but also will put the </w:t>
-      </w:r>
-      <w:proofErr w:type="spellStart"/>
-      <w:r>
-        <w:t>numthreads</w:t>
-      </w:r>
-      <w:proofErr w:type="spellEnd"/>
-      <w:r>
-        <w:t xml:space="preserve"> defined in the shader in the </w:t>
-      </w:r>
-      <w:proofErr w:type="spellStart"/>
-      <w:r>
-        <w:t>CSNumThreads</w:t>
-      </w:r>
-      <w:proofErr w:type="spellEnd"/>
-      <w:r>
-        <w:t xml:space="preserve"> field. You are expected to put the parameter list after this token.</w:t>
+        <w:t>_compute:entryPoint</w:t>
+      </w:r>
+      <w:r>
+        <w:t xml:space="preserve"> – This declares a “compute” shader entry point. Optional token that helps portability, but also will put the numthreads defined in the shader in the CSNumThreads field.</w:t>
+      </w:r>
+      <w:r>
+        <w:t xml:space="preserve"> You are expected to put the parameter list after this token.</w:t>
       </w:r>
     </w:p>
     <w:p>
@@ -348,47 +264,10 @@
           <w:bCs/>
           <w:u w:val="single"/>
         </w:rPr>
-        <w:t>_</w:t>
-      </w:r>
-      <w:proofErr w:type="spellStart"/>
-      <w:r>
-        <w:rPr>
-          <w:b/>
-          <w:bCs/>
-          <w:u w:val="single"/>
-        </w:rPr>
-        <w:t>mesh:entryPoint</w:t>
-      </w:r>
-      <w:r>
-        <w:rPr>
-          <w:b/>
-          <w:bCs/>
-          <w:u w:val="single"/>
-        </w:rPr>
-        <w:t>:topology</w:t>
-      </w:r>
-      <w:proofErr w:type="spellEnd"/>
-      <w:r>
-        <w:t xml:space="preserve"> – This declares a “mesh” shader entry point. Optional token that helps portability, but also will put the </w:t>
-      </w:r>
-      <w:proofErr w:type="spellStart"/>
-      <w:r>
-        <w:t>numthreads</w:t>
-      </w:r>
-      <w:proofErr w:type="spellEnd"/>
-      <w:r>
-        <w:t xml:space="preserve"> defined in the shader in the </w:t>
-      </w:r>
-      <w:proofErr w:type="spellStart"/>
-      <w:r>
-        <w:t>CSNumThreads</w:t>
-      </w:r>
-      <w:proofErr w:type="spellEnd"/>
-      <w:r>
-        <w:t xml:space="preserve"> field. You are expected to put the parameter list after this token.</w:t>
-      </w:r>
-      <w:r>
-        <w:t xml:space="preserve"> Topology is optional, and if not given, defaults to “triangle”. The other option is “line”.</w:t>
+        <w:t>_amplification:entryPoint</w:t>
+      </w:r>
+      <w:r>
+        <w:t xml:space="preserve"> – This declares an “amplification” shader entry point. Optional token that helps portability, but also will put the numthreads defined in the shader in the CSNumThreads field. You are expected to put the parameter list after this token.</w:t>
       </w:r>
     </w:p>
     <w:p>
@@ -410,20 +289,22 @@
           <w:bCs/>
           <w:u w:val="single"/>
         </w:rPr>
-        <w:t>_</w:t>
-      </w:r>
-      <w:proofErr w:type="spellStart"/>
-      <w:r>
-        <w:rPr>
-          <w:b/>
-          <w:bCs/>
-          <w:u w:val="single"/>
-        </w:rPr>
-        <w:t>raygeneration:entryPoint</w:t>
-      </w:r>
-      <w:proofErr w:type="spellEnd"/>
-      <w:r>
-        <w:t xml:space="preserve"> – This declares a “ray gen” shader entry point. Optional token that helps portability.</w:t>
+        <w:lastRenderedPageBreak/>
+        <w:t>_mesh:entryPoint</w:t>
+      </w:r>
+      <w:r>
+        <w:rPr>
+          <w:b/>
+          <w:bCs/>
+          <w:u w:val="single"/>
+        </w:rPr>
+        <w:t>:topology</w:t>
+      </w:r>
+      <w:r>
+        <w:t xml:space="preserve"> – This declares a “mesh” shader entry point. Optional token that helps portability, but also will put the numthreads defined in the shader in the CSNumThreads field. You are expected to put the parameter list after this token.</w:t>
+      </w:r>
+      <w:r>
+        <w:t xml:space="preserve"> Topology is optional, and if not given, defaults to “triangle”. The other option is “line”.</w:t>
       </w:r>
     </w:p>
     <w:p>
@@ -445,21 +326,10 @@
           <w:bCs/>
           <w:u w:val="single"/>
         </w:rPr>
-        <w:lastRenderedPageBreak/>
-        <w:t>_</w:t>
-      </w:r>
-      <w:proofErr w:type="spellStart"/>
-      <w:r>
-        <w:rPr>
-          <w:b/>
-          <w:bCs/>
-          <w:u w:val="single"/>
-        </w:rPr>
-        <w:t>miss:entryPoint</w:t>
-      </w:r>
-      <w:proofErr w:type="spellEnd"/>
-      <w:r>
-        <w:t xml:space="preserve"> – same as above but defines a miss shader.</w:t>
+        <w:t>_raygeneration:entryPoint</w:t>
+      </w:r>
+      <w:r>
+        <w:t xml:space="preserve"> – This declares a “ray gen” shader entry point. Optional token that helps portability.</w:t>
       </w:r>
     </w:p>
     <w:p>
@@ -481,47 +351,10 @@
           <w:bCs/>
           <w:u w:val="single"/>
         </w:rPr>
-        <w:t>_</w:t>
-      </w:r>
-      <w:proofErr w:type="spellStart"/>
-      <w:r>
-        <w:rPr>
-          <w:b/>
-          <w:bCs/>
-          <w:u w:val="single"/>
-        </w:rPr>
-        <w:t>anyhit:entryPoint</w:t>
-      </w:r>
-      <w:r>
-        <w:rPr>
-          <w:b/>
-          <w:bCs/>
-          <w:u w:val="single"/>
-        </w:rPr>
-        <w:t>:attribStruct</w:t>
-      </w:r>
-      <w:proofErr w:type="spellEnd"/>
-      <w:r>
-        <w:t xml:space="preserve"> – same as above but defines an any hit shader.</w:t>
-      </w:r>
-      <w:r>
-        <w:t xml:space="preserve"> The </w:t>
-      </w:r>
-      <w:proofErr w:type="spellStart"/>
-      <w:r>
-        <w:t>attribStruct</w:t>
-      </w:r>
-      <w:proofErr w:type="spellEnd"/>
-      <w:r>
-        <w:t xml:space="preserve"> parameter is optional and allows you to define the attribute struct the function takes in.  “</w:t>
-      </w:r>
-      <w:proofErr w:type="spellStart"/>
-      <w:r>
-        <w:t>BuiltInTriangleIntersectionAttributes</w:t>
-      </w:r>
-      <w:proofErr w:type="spellEnd"/>
-      <w:r>
-        <w:t>” is the default for DX12, but if you are using an intersection shader, you likely want to use your own struct instead to be able to communicate information between the intersection shader and the other shader types.</w:t>
+        <w:t>_miss:entryPoint</w:t>
+      </w:r>
+      <w:r>
+        <w:t xml:space="preserve"> – same as above but defines a miss shader.</w:t>
       </w:r>
     </w:p>
     <w:p>
@@ -543,20 +376,27 @@
           <w:bCs/>
           <w:u w:val="single"/>
         </w:rPr>
-        <w:t>_</w:t>
-      </w:r>
-      <w:proofErr w:type="spellStart"/>
-      <w:r>
-        <w:rPr>
-          <w:b/>
-          <w:bCs/>
-          <w:u w:val="single"/>
-        </w:rPr>
-        <w:t>intersection:entryPoint</w:t>
-      </w:r>
-      <w:proofErr w:type="spellEnd"/>
-      <w:r>
-        <w:t xml:space="preserve"> – same as above but defines an intersection shader.</w:t>
+        <w:t>_anyhit:entryPoint</w:t>
+      </w:r>
+      <w:r>
+        <w:rPr>
+          <w:b/>
+          <w:bCs/>
+          <w:u w:val="single"/>
+        </w:rPr>
+        <w:t>:attribStruct</w:t>
+      </w:r>
+      <w:r>
+        <w:t xml:space="preserve"> – same as above but defines an any hit shader.</w:t>
+      </w:r>
+      <w:r>
+        <w:t xml:space="preserve"> The attribStruct parameter is optional and allows you to define the attribute struct the function takes in.  “</w:t>
+      </w:r>
+      <w:r>
+        <w:t>BuiltInTriangleIntersectionAttributes</w:t>
+      </w:r>
+      <w:r>
+        <w:t>” is the default for DX12, but if you are using an intersection shader, you likely want to use your own struct instead to be able to communicate information between the intersection shader and the other shader types.</w:t>
       </w:r>
     </w:p>
     <w:p>
@@ -578,51 +418,10 @@
           <w:bCs/>
           <w:u w:val="single"/>
         </w:rPr>
-        <w:t>_</w:t>
-      </w:r>
-      <w:proofErr w:type="spellStart"/>
-      <w:r>
-        <w:rPr>
-          <w:b/>
-          <w:bCs/>
-          <w:u w:val="single"/>
-        </w:rPr>
-        <w:t>closesthit:entryPoint:attribStruct</w:t>
-      </w:r>
-      <w:proofErr w:type="spellEnd"/>
-      <w:r>
-        <w:t xml:space="preserve"> – same as above, but defines a c</w:t>
-      </w:r>
-      <w:r>
-        <w:t>l</w:t>
-      </w:r>
-      <w:r>
-        <w:t>o</w:t>
-      </w:r>
-      <w:r>
-        <w:t>s</w:t>
-      </w:r>
-      <w:r>
-        <w:t xml:space="preserve">est hit shader.  The </w:t>
-      </w:r>
-      <w:proofErr w:type="spellStart"/>
-      <w:r>
-        <w:t>attribStruct</w:t>
-      </w:r>
-      <w:proofErr w:type="spellEnd"/>
-      <w:r>
-        <w:t xml:space="preserve"> parameter is optional and allows you to define the attribute struct the function takes in.  “</w:t>
-      </w:r>
-      <w:proofErr w:type="spellStart"/>
-      <w:r>
-        <w:t>BuiltInTriangleIntersectionAttributes</w:t>
-      </w:r>
-      <w:proofErr w:type="spellEnd"/>
-      <w:r>
-        <w:t xml:space="preserve">” is the default for DX12, but if you are using an intersection shader, you likely want to use your own struct instead to be able to communicate information between the intersection shader and </w:t>
-      </w:r>
-      <w:r>
-        <w:t>the other shader types.</w:t>
+        <w:t>_intersection:entryPoint</w:t>
+      </w:r>
+      <w:r>
+        <w:t xml:space="preserve"> – same as above but defines an intersection shader.</w:t>
       </w:r>
     </w:p>
     <w:p>
@@ -644,771 +443,33 @@
           <w:bCs/>
           <w:u w:val="single"/>
         </w:rPr>
-        <w:t>Image2D:fileName:format:viewType:sRGB</w:t>
-      </w:r>
-      <w:r>
-        <w:rPr>
-          <w:b/>
-          <w:bCs/>
-          <w:u w:val="single"/>
-        </w:rPr>
-        <w:t>:makeMips</w:t>
-      </w:r>
-      <w:r>
-        <w:t xml:space="preserve"> – This allows you to specify that you want to read a 2d texture in your shader. Gigi will load the texture and get it to your shader as an SRV. Image can be used instead of Image2D. </w:t>
-      </w:r>
-      <w:proofErr w:type="spellStart"/>
-      <w:r>
-        <w:t>fileName</w:t>
-      </w:r>
-      <w:proofErr w:type="spellEnd"/>
-      <w:r>
-        <w:t xml:space="preserve"> is a relative path from the .gg file location. </w:t>
-      </w:r>
-      <w:proofErr w:type="spellStart"/>
-      <w:r>
-        <w:t>makeMips</w:t>
-      </w:r>
-      <w:proofErr w:type="spellEnd"/>
-      <w:r>
-        <w:t xml:space="preserve"> is optional and defaults to false. </w:t>
-      </w:r>
-      <w:r>
-        <w:t xml:space="preserve">Example from </w:t>
-      </w:r>
-      <w:proofErr w:type="spellStart"/>
-      <w:r>
-        <w:t>skybox.hlsl</w:t>
-      </w:r>
-      <w:proofErr w:type="spellEnd"/>
-      <w:r>
-        <w:t xml:space="preserve"> within the skybox technique:</w:t>
-      </w:r>
-    </w:p>
-    <w:p>
-      <w:pPr>
-        <w:shd w:val="clear" w:color="auto" w:fill="1F1F1F"/>
-        <w:spacing w:after="0" w:line="285" w:lineRule="atLeast"/>
-        <w:rPr>
-          <w:rFonts w:ascii="Consolas" w:eastAsia="Times New Roman" w:hAnsi="Consolas" w:cs="Times New Roman"/>
-          <w:color w:val="CCCCCC"/>
-          <w:sz w:val="21"/>
-          <w:szCs w:val="21"/>
-        </w:rPr>
-      </w:pPr>
-      <w:r>
-        <w:rPr>
-          <w:rFonts w:ascii="Consolas" w:eastAsia="Times New Roman" w:hAnsi="Consolas" w:cs="Times New Roman"/>
-          <w:color w:val="CCCCCC"/>
-          <w:sz w:val="21"/>
-          <w:szCs w:val="21"/>
-        </w:rPr>
-        <w:t xml:space="preserve">    </w:t>
-      </w:r>
-      <w:r>
-        <w:rPr>
-          <w:rFonts w:ascii="Consolas" w:eastAsia="Times New Roman" w:hAnsi="Consolas" w:cs="Times New Roman"/>
-          <w:color w:val="569CD6"/>
-          <w:sz w:val="21"/>
-          <w:szCs w:val="21"/>
-        </w:rPr>
-        <w:t>float3</w:t>
-      </w:r>
-      <w:r>
-        <w:rPr>
-          <w:rFonts w:ascii="Consolas" w:eastAsia="Times New Roman" w:hAnsi="Consolas" w:cs="Times New Roman"/>
-          <w:color w:val="CCCCCC"/>
-          <w:sz w:val="21"/>
-          <w:szCs w:val="21"/>
-        </w:rPr>
-        <w:t xml:space="preserve"> texel = </w:t>
-      </w:r>
-      <w:r>
-        <w:rPr>
-          <w:rFonts w:ascii="Consolas" w:eastAsia="Times New Roman" w:hAnsi="Consolas" w:cs="Times New Roman"/>
-          <w:color w:val="569CD6"/>
-          <w:sz w:val="21"/>
-          <w:szCs w:val="21"/>
-        </w:rPr>
-        <w:t>float3</w:t>
-      </w:r>
-      <w:r>
-        <w:rPr>
-          <w:rFonts w:ascii="Consolas" w:eastAsia="Times New Roman" w:hAnsi="Consolas" w:cs="Times New Roman"/>
-          <w:color w:val="CCCCCC"/>
-          <w:sz w:val="21"/>
-          <w:szCs w:val="21"/>
-        </w:rPr>
-        <w:t>(</w:t>
-      </w:r>
-      <w:r>
-        <w:rPr>
-          <w:rFonts w:ascii="Consolas" w:eastAsia="Times New Roman" w:hAnsi="Consolas" w:cs="Times New Roman"/>
-          <w:color w:val="B5CEA8"/>
-          <w:sz w:val="21"/>
-          <w:szCs w:val="21"/>
-        </w:rPr>
-        <w:t>0.0f</w:t>
-      </w:r>
-      <w:r>
-        <w:rPr>
-          <w:rFonts w:ascii="Consolas" w:eastAsia="Times New Roman" w:hAnsi="Consolas" w:cs="Times New Roman"/>
-          <w:color w:val="CCCCCC"/>
-          <w:sz w:val="21"/>
-          <w:szCs w:val="21"/>
-        </w:rPr>
-        <w:t xml:space="preserve">, </w:t>
-      </w:r>
-      <w:r>
-        <w:rPr>
-          <w:rFonts w:ascii="Consolas" w:eastAsia="Times New Roman" w:hAnsi="Consolas" w:cs="Times New Roman"/>
-          <w:color w:val="B5CEA8"/>
-          <w:sz w:val="21"/>
-          <w:szCs w:val="21"/>
-        </w:rPr>
-        <w:t>0.0f</w:t>
-      </w:r>
-      <w:r>
-        <w:rPr>
-          <w:rFonts w:ascii="Consolas" w:eastAsia="Times New Roman" w:hAnsi="Consolas" w:cs="Times New Roman"/>
-          <w:color w:val="CCCCCC"/>
-          <w:sz w:val="21"/>
-          <w:szCs w:val="21"/>
-        </w:rPr>
-        <w:t xml:space="preserve">, </w:t>
-      </w:r>
-      <w:r>
-        <w:rPr>
-          <w:rFonts w:ascii="Consolas" w:eastAsia="Times New Roman" w:hAnsi="Consolas" w:cs="Times New Roman"/>
-          <w:color w:val="B5CEA8"/>
-          <w:sz w:val="21"/>
-          <w:szCs w:val="21"/>
-        </w:rPr>
-        <w:t>0.0f</w:t>
-      </w:r>
-      <w:r>
-        <w:rPr>
-          <w:rFonts w:ascii="Consolas" w:eastAsia="Times New Roman" w:hAnsi="Consolas" w:cs="Times New Roman"/>
-          <w:color w:val="CCCCCC"/>
-          <w:sz w:val="21"/>
-          <w:szCs w:val="21"/>
-        </w:rPr>
-        <w:t>);</w:t>
-      </w:r>
-    </w:p>
-    <w:p>
-      <w:pPr>
-        <w:shd w:val="clear" w:color="auto" w:fill="1F1F1F"/>
-        <w:spacing w:after="0" w:line="285" w:lineRule="atLeast"/>
-        <w:rPr>
-          <w:rFonts w:ascii="Consolas" w:eastAsia="Times New Roman" w:hAnsi="Consolas" w:cs="Times New Roman"/>
-          <w:color w:val="CCCCCC"/>
-          <w:sz w:val="21"/>
-          <w:szCs w:val="21"/>
-        </w:rPr>
-      </w:pPr>
-      <w:r>
-        <w:rPr>
-          <w:rFonts w:ascii="Consolas" w:eastAsia="Times New Roman" w:hAnsi="Consolas" w:cs="Times New Roman"/>
-          <w:color w:val="CCCCCC"/>
-          <w:sz w:val="21"/>
-          <w:szCs w:val="21"/>
-        </w:rPr>
-        <w:t xml:space="preserve">    </w:t>
-      </w:r>
-      <w:r>
-        <w:rPr>
-          <w:rFonts w:ascii="Consolas" w:eastAsia="Times New Roman" w:hAnsi="Consolas" w:cs="Times New Roman"/>
-          <w:color w:val="C586C0"/>
-          <w:sz w:val="21"/>
-          <w:szCs w:val="21"/>
-        </w:rPr>
-        <w:t>switch</w:t>
-      </w:r>
-      <w:r>
-        <w:rPr>
-          <w:rFonts w:ascii="Consolas" w:eastAsia="Times New Roman" w:hAnsi="Consolas" w:cs="Times New Roman"/>
-          <w:color w:val="CCCCCC"/>
-          <w:sz w:val="21"/>
-          <w:szCs w:val="21"/>
-        </w:rPr>
-        <w:t>(</w:t>
-      </w:r>
-      <w:r>
-        <w:rPr>
-          <w:rFonts w:ascii="Consolas" w:eastAsia="Times New Roman" w:hAnsi="Consolas" w:cs="Times New Roman"/>
-          <w:color w:val="6A9955"/>
-          <w:sz w:val="21"/>
-          <w:szCs w:val="21"/>
-        </w:rPr>
-        <w:t>/*$(</w:t>
-      </w:r>
-      <w:proofErr w:type="spellStart"/>
-      <w:r>
-        <w:rPr>
-          <w:rFonts w:ascii="Consolas" w:eastAsia="Times New Roman" w:hAnsi="Consolas" w:cs="Times New Roman"/>
-          <w:color w:val="6A9955"/>
-          <w:sz w:val="21"/>
-          <w:szCs w:val="21"/>
-        </w:rPr>
-        <w:t>Variable:skybox</w:t>
-      </w:r>
-      <w:proofErr w:type="spellEnd"/>
-      <w:r>
-        <w:rPr>
-          <w:rFonts w:ascii="Consolas" w:eastAsia="Times New Roman" w:hAnsi="Consolas" w:cs="Times New Roman"/>
-          <w:color w:val="6A9955"/>
-          <w:sz w:val="21"/>
-          <w:szCs w:val="21"/>
-        </w:rPr>
-        <w:t>)*/</w:t>
-      </w:r>
-      <w:r>
-        <w:rPr>
-          <w:rFonts w:ascii="Consolas" w:eastAsia="Times New Roman" w:hAnsi="Consolas" w:cs="Times New Roman"/>
-          <w:color w:val="CCCCCC"/>
-          <w:sz w:val="21"/>
-          <w:szCs w:val="21"/>
-        </w:rPr>
-        <w:t>)</w:t>
-      </w:r>
-    </w:p>
-    <w:p>
-      <w:pPr>
-        <w:shd w:val="clear" w:color="auto" w:fill="1F1F1F"/>
-        <w:spacing w:after="0" w:line="285" w:lineRule="atLeast"/>
-        <w:rPr>
-          <w:rFonts w:ascii="Consolas" w:eastAsia="Times New Roman" w:hAnsi="Consolas" w:cs="Times New Roman"/>
-          <w:color w:val="CCCCCC"/>
-          <w:sz w:val="21"/>
-          <w:szCs w:val="21"/>
-        </w:rPr>
-      </w:pPr>
-      <w:r>
-        <w:rPr>
-          <w:rFonts w:ascii="Consolas" w:eastAsia="Times New Roman" w:hAnsi="Consolas" w:cs="Times New Roman"/>
-          <w:color w:val="CCCCCC"/>
-          <w:sz w:val="21"/>
-          <w:szCs w:val="21"/>
-        </w:rPr>
-        <w:t>    {</w:t>
-      </w:r>
-    </w:p>
-    <w:p>
-      <w:pPr>
-        <w:shd w:val="clear" w:color="auto" w:fill="1F1F1F"/>
-        <w:spacing w:after="0" w:line="285" w:lineRule="atLeast"/>
-        <w:rPr>
-          <w:rFonts w:ascii="Consolas" w:eastAsia="Times New Roman" w:hAnsi="Consolas" w:cs="Times New Roman"/>
-          <w:color w:val="CCCCCC"/>
-          <w:sz w:val="21"/>
-          <w:szCs w:val="21"/>
-        </w:rPr>
-      </w:pPr>
-      <w:r>
-        <w:rPr>
-          <w:rFonts w:ascii="Consolas" w:eastAsia="Times New Roman" w:hAnsi="Consolas" w:cs="Times New Roman"/>
-          <w:color w:val="CCCCCC"/>
-          <w:sz w:val="21"/>
-          <w:szCs w:val="21"/>
-        </w:rPr>
-        <w:t xml:space="preserve">        </w:t>
-      </w:r>
-      <w:r>
-        <w:rPr>
-          <w:rFonts w:ascii="Consolas" w:eastAsia="Times New Roman" w:hAnsi="Consolas" w:cs="Times New Roman"/>
-          <w:color w:val="C586C0"/>
-          <w:sz w:val="21"/>
-          <w:szCs w:val="21"/>
-        </w:rPr>
-        <w:t>case</w:t>
-      </w:r>
-      <w:r>
-        <w:rPr>
-          <w:rFonts w:ascii="Consolas" w:eastAsia="Times New Roman" w:hAnsi="Consolas" w:cs="Times New Roman"/>
-          <w:color w:val="CCCCCC"/>
-          <w:sz w:val="21"/>
-          <w:szCs w:val="21"/>
-        </w:rPr>
-        <w:t xml:space="preserve"> Skybox::Arches: texel = </w:t>
-      </w:r>
-      <w:r>
-        <w:rPr>
-          <w:rFonts w:ascii="Consolas" w:eastAsia="Times New Roman" w:hAnsi="Consolas" w:cs="Times New Roman"/>
-          <w:color w:val="6A9955"/>
-          <w:sz w:val="21"/>
-          <w:szCs w:val="21"/>
-        </w:rPr>
-        <w:t>/*$(Image:skyboxes/Arches_E_PineTree_3k.hdr:RGBA32_Float:float4:false)*/</w:t>
-      </w:r>
-      <w:r>
-        <w:rPr>
-          <w:rFonts w:ascii="Consolas" w:eastAsia="Times New Roman" w:hAnsi="Consolas" w:cs="Times New Roman"/>
-          <w:color w:val="CCCCCC"/>
-          <w:sz w:val="21"/>
-          <w:szCs w:val="21"/>
-        </w:rPr>
-        <w:t>.</w:t>
-      </w:r>
-      <w:r>
-        <w:rPr>
-          <w:rFonts w:ascii="Consolas" w:eastAsia="Times New Roman" w:hAnsi="Consolas" w:cs="Times New Roman"/>
-          <w:color w:val="DCDCAA"/>
-          <w:sz w:val="21"/>
-          <w:szCs w:val="21"/>
-        </w:rPr>
-        <w:t>SampleLevel</w:t>
-      </w:r>
-      <w:r>
-        <w:rPr>
-          <w:rFonts w:ascii="Consolas" w:eastAsia="Times New Roman" w:hAnsi="Consolas" w:cs="Times New Roman"/>
-          <w:color w:val="CCCCCC"/>
-          <w:sz w:val="21"/>
-          <w:szCs w:val="21"/>
-        </w:rPr>
-        <w:t xml:space="preserve">(texSampler, </w:t>
-      </w:r>
-      <w:proofErr w:type="spellStart"/>
-      <w:r>
-        <w:rPr>
-          <w:rFonts w:ascii="Consolas" w:eastAsia="Times New Roman" w:hAnsi="Consolas" w:cs="Times New Roman"/>
-          <w:color w:val="CCCCCC"/>
-          <w:sz w:val="21"/>
-          <w:szCs w:val="21"/>
-        </w:rPr>
-        <w:t>uv</w:t>
-      </w:r>
-      <w:proofErr w:type="spellEnd"/>
-      <w:r>
-        <w:rPr>
-          <w:rFonts w:ascii="Consolas" w:eastAsia="Times New Roman" w:hAnsi="Consolas" w:cs="Times New Roman"/>
-          <w:color w:val="CCCCCC"/>
-          <w:sz w:val="21"/>
-          <w:szCs w:val="21"/>
-        </w:rPr>
-        <w:t xml:space="preserve">, </w:t>
-      </w:r>
-      <w:r>
-        <w:rPr>
-          <w:rFonts w:ascii="Consolas" w:eastAsia="Times New Roman" w:hAnsi="Consolas" w:cs="Times New Roman"/>
-          <w:color w:val="B5CEA8"/>
-          <w:sz w:val="21"/>
-          <w:szCs w:val="21"/>
-        </w:rPr>
-        <w:t>0</w:t>
-      </w:r>
-      <w:r>
-        <w:rPr>
-          <w:rFonts w:ascii="Consolas" w:eastAsia="Times New Roman" w:hAnsi="Consolas" w:cs="Times New Roman"/>
-          <w:color w:val="CCCCCC"/>
-          <w:sz w:val="21"/>
-          <w:szCs w:val="21"/>
-        </w:rPr>
-        <w:t>).</w:t>
-      </w:r>
-      <w:proofErr w:type="spellStart"/>
-      <w:r>
-        <w:rPr>
-          <w:rFonts w:ascii="Consolas" w:eastAsia="Times New Roman" w:hAnsi="Consolas" w:cs="Times New Roman"/>
-          <w:color w:val="CCCCCC"/>
-          <w:sz w:val="21"/>
-          <w:szCs w:val="21"/>
-        </w:rPr>
-        <w:t>rgb</w:t>
-      </w:r>
-      <w:proofErr w:type="spellEnd"/>
-      <w:r>
-        <w:rPr>
-          <w:rFonts w:ascii="Consolas" w:eastAsia="Times New Roman" w:hAnsi="Consolas" w:cs="Times New Roman"/>
-          <w:color w:val="CCCCCC"/>
-          <w:sz w:val="21"/>
-          <w:szCs w:val="21"/>
-        </w:rPr>
-        <w:t xml:space="preserve">; </w:t>
-      </w:r>
-      <w:r>
-        <w:rPr>
-          <w:rFonts w:ascii="Consolas" w:eastAsia="Times New Roman" w:hAnsi="Consolas" w:cs="Times New Roman"/>
-          <w:color w:val="C586C0"/>
-          <w:sz w:val="21"/>
-          <w:szCs w:val="21"/>
-        </w:rPr>
-        <w:t>break</w:t>
-      </w:r>
-      <w:r>
-        <w:rPr>
-          <w:rFonts w:ascii="Consolas" w:eastAsia="Times New Roman" w:hAnsi="Consolas" w:cs="Times New Roman"/>
-          <w:color w:val="CCCCCC"/>
-          <w:sz w:val="21"/>
-          <w:szCs w:val="21"/>
-        </w:rPr>
-        <w:t>;</w:t>
-      </w:r>
-    </w:p>
-    <w:p>
-      <w:pPr>
-        <w:shd w:val="clear" w:color="auto" w:fill="1F1F1F"/>
-        <w:spacing w:after="0" w:line="285" w:lineRule="atLeast"/>
-        <w:rPr>
-          <w:rFonts w:ascii="Consolas" w:eastAsia="Times New Roman" w:hAnsi="Consolas" w:cs="Times New Roman"/>
-          <w:color w:val="CCCCCC"/>
-          <w:sz w:val="21"/>
-          <w:szCs w:val="21"/>
-        </w:rPr>
-      </w:pPr>
-      <w:r>
-        <w:rPr>
-          <w:rFonts w:ascii="Consolas" w:eastAsia="Times New Roman" w:hAnsi="Consolas" w:cs="Times New Roman"/>
-          <w:color w:val="CCCCCC"/>
-          <w:sz w:val="21"/>
-          <w:szCs w:val="21"/>
-        </w:rPr>
-        <w:t xml:space="preserve">        </w:t>
-      </w:r>
-      <w:r>
-        <w:rPr>
-          <w:rFonts w:ascii="Consolas" w:eastAsia="Times New Roman" w:hAnsi="Consolas" w:cs="Times New Roman"/>
-          <w:color w:val="C586C0"/>
-          <w:sz w:val="21"/>
-          <w:szCs w:val="21"/>
-        </w:rPr>
-        <w:t>case</w:t>
-      </w:r>
-      <w:r>
-        <w:rPr>
-          <w:rFonts w:ascii="Consolas" w:eastAsia="Times New Roman" w:hAnsi="Consolas" w:cs="Times New Roman"/>
-          <w:color w:val="CCCCCC"/>
-          <w:sz w:val="21"/>
-          <w:szCs w:val="21"/>
-        </w:rPr>
-        <w:t xml:space="preserve"> Skybox::</w:t>
-      </w:r>
-      <w:proofErr w:type="spellStart"/>
-      <w:r>
-        <w:rPr>
-          <w:rFonts w:ascii="Consolas" w:eastAsia="Times New Roman" w:hAnsi="Consolas" w:cs="Times New Roman"/>
-          <w:color w:val="CCCCCC"/>
-          <w:sz w:val="21"/>
-          <w:szCs w:val="21"/>
-        </w:rPr>
-        <w:t>SataraNightHdr</w:t>
-      </w:r>
-      <w:proofErr w:type="spellEnd"/>
-      <w:r>
-        <w:rPr>
-          <w:rFonts w:ascii="Consolas" w:eastAsia="Times New Roman" w:hAnsi="Consolas" w:cs="Times New Roman"/>
-          <w:color w:val="CCCCCC"/>
-          <w:sz w:val="21"/>
-          <w:szCs w:val="21"/>
-        </w:rPr>
-        <w:t xml:space="preserve">: texel = </w:t>
-      </w:r>
-      <w:r>
-        <w:rPr>
-          <w:rFonts w:ascii="Consolas" w:eastAsia="Times New Roman" w:hAnsi="Consolas" w:cs="Times New Roman"/>
-          <w:color w:val="6A9955"/>
-          <w:sz w:val="21"/>
-          <w:szCs w:val="21"/>
-        </w:rPr>
-        <w:t>/*$(Image:skyboxes/satara_night_4k.hdr:RGBA32_Float:float4:false)*/</w:t>
-      </w:r>
-      <w:r>
-        <w:rPr>
-          <w:rFonts w:ascii="Consolas" w:eastAsia="Times New Roman" w:hAnsi="Consolas" w:cs="Times New Roman"/>
-          <w:color w:val="CCCCCC"/>
-          <w:sz w:val="21"/>
-          <w:szCs w:val="21"/>
-        </w:rPr>
-        <w:t>.</w:t>
-      </w:r>
-      <w:r>
-        <w:rPr>
-          <w:rFonts w:ascii="Consolas" w:eastAsia="Times New Roman" w:hAnsi="Consolas" w:cs="Times New Roman"/>
-          <w:color w:val="DCDCAA"/>
-          <w:sz w:val="21"/>
-          <w:szCs w:val="21"/>
-        </w:rPr>
-        <w:t>SampleLevel</w:t>
-      </w:r>
-      <w:r>
-        <w:rPr>
-          <w:rFonts w:ascii="Consolas" w:eastAsia="Times New Roman" w:hAnsi="Consolas" w:cs="Times New Roman"/>
-          <w:color w:val="CCCCCC"/>
-          <w:sz w:val="21"/>
-          <w:szCs w:val="21"/>
-        </w:rPr>
-        <w:t xml:space="preserve">(texSampler, </w:t>
-      </w:r>
-      <w:proofErr w:type="spellStart"/>
-      <w:r>
-        <w:rPr>
-          <w:rFonts w:ascii="Consolas" w:eastAsia="Times New Roman" w:hAnsi="Consolas" w:cs="Times New Roman"/>
-          <w:color w:val="CCCCCC"/>
-          <w:sz w:val="21"/>
-          <w:szCs w:val="21"/>
-        </w:rPr>
-        <w:t>uv</w:t>
-      </w:r>
-      <w:proofErr w:type="spellEnd"/>
-      <w:r>
-        <w:rPr>
-          <w:rFonts w:ascii="Consolas" w:eastAsia="Times New Roman" w:hAnsi="Consolas" w:cs="Times New Roman"/>
-          <w:color w:val="CCCCCC"/>
-          <w:sz w:val="21"/>
-          <w:szCs w:val="21"/>
-        </w:rPr>
-        <w:t xml:space="preserve">, </w:t>
-      </w:r>
-      <w:r>
-        <w:rPr>
-          <w:rFonts w:ascii="Consolas" w:eastAsia="Times New Roman" w:hAnsi="Consolas" w:cs="Times New Roman"/>
-          <w:color w:val="B5CEA8"/>
-          <w:sz w:val="21"/>
-          <w:szCs w:val="21"/>
-        </w:rPr>
-        <w:t>0</w:t>
-      </w:r>
-      <w:r>
-        <w:rPr>
-          <w:rFonts w:ascii="Consolas" w:eastAsia="Times New Roman" w:hAnsi="Consolas" w:cs="Times New Roman"/>
-          <w:color w:val="CCCCCC"/>
-          <w:sz w:val="21"/>
-          <w:szCs w:val="21"/>
-        </w:rPr>
-        <w:t>).</w:t>
-      </w:r>
-      <w:proofErr w:type="spellStart"/>
-      <w:r>
-        <w:rPr>
-          <w:rFonts w:ascii="Consolas" w:eastAsia="Times New Roman" w:hAnsi="Consolas" w:cs="Times New Roman"/>
-          <w:color w:val="CCCCCC"/>
-          <w:sz w:val="21"/>
-          <w:szCs w:val="21"/>
-        </w:rPr>
-        <w:t>rgb</w:t>
-      </w:r>
-      <w:proofErr w:type="spellEnd"/>
-      <w:r>
-        <w:rPr>
-          <w:rFonts w:ascii="Consolas" w:eastAsia="Times New Roman" w:hAnsi="Consolas" w:cs="Times New Roman"/>
-          <w:color w:val="CCCCCC"/>
-          <w:sz w:val="21"/>
-          <w:szCs w:val="21"/>
-        </w:rPr>
-        <w:t xml:space="preserve">; </w:t>
-      </w:r>
-      <w:r>
-        <w:rPr>
-          <w:rFonts w:ascii="Consolas" w:eastAsia="Times New Roman" w:hAnsi="Consolas" w:cs="Times New Roman"/>
-          <w:color w:val="C586C0"/>
-          <w:sz w:val="21"/>
-          <w:szCs w:val="21"/>
-        </w:rPr>
-        <w:t>break</w:t>
-      </w:r>
-      <w:r>
-        <w:rPr>
-          <w:rFonts w:ascii="Consolas" w:eastAsia="Times New Roman" w:hAnsi="Consolas" w:cs="Times New Roman"/>
-          <w:color w:val="CCCCCC"/>
-          <w:sz w:val="21"/>
-          <w:szCs w:val="21"/>
-        </w:rPr>
-        <w:t>;</w:t>
-      </w:r>
-    </w:p>
-    <w:p>
-      <w:pPr>
-        <w:shd w:val="clear" w:color="auto" w:fill="1F1F1F"/>
-        <w:spacing w:after="0" w:line="285" w:lineRule="atLeast"/>
-        <w:rPr>
-          <w:rFonts w:ascii="Consolas" w:eastAsia="Times New Roman" w:hAnsi="Consolas" w:cs="Times New Roman"/>
-          <w:color w:val="CCCCCC"/>
-          <w:sz w:val="21"/>
-          <w:szCs w:val="21"/>
-        </w:rPr>
-      </w:pPr>
-      <w:r>
-        <w:rPr>
-          <w:rFonts w:ascii="Consolas" w:eastAsia="Times New Roman" w:hAnsi="Consolas" w:cs="Times New Roman"/>
-          <w:color w:val="CCCCCC"/>
-          <w:sz w:val="21"/>
-          <w:szCs w:val="21"/>
-        </w:rPr>
-        <w:t xml:space="preserve">        </w:t>
-      </w:r>
-      <w:r>
-        <w:rPr>
-          <w:rFonts w:ascii="Consolas" w:eastAsia="Times New Roman" w:hAnsi="Consolas" w:cs="Times New Roman"/>
-          <w:color w:val="C586C0"/>
-          <w:sz w:val="21"/>
-          <w:szCs w:val="21"/>
-        </w:rPr>
-        <w:t>case</w:t>
-      </w:r>
-      <w:r>
-        <w:rPr>
-          <w:rFonts w:ascii="Consolas" w:eastAsia="Times New Roman" w:hAnsi="Consolas" w:cs="Times New Roman"/>
-          <w:color w:val="CCCCCC"/>
-          <w:sz w:val="21"/>
-          <w:szCs w:val="21"/>
-        </w:rPr>
-        <w:t xml:space="preserve"> Skybox::</w:t>
-      </w:r>
-      <w:proofErr w:type="spellStart"/>
-      <w:r>
-        <w:rPr>
-          <w:rFonts w:ascii="Consolas" w:eastAsia="Times New Roman" w:hAnsi="Consolas" w:cs="Times New Roman"/>
-          <w:color w:val="CCCCCC"/>
-          <w:sz w:val="21"/>
-          <w:szCs w:val="21"/>
-        </w:rPr>
-        <w:t>SataraNightExr</w:t>
-      </w:r>
-      <w:proofErr w:type="spellEnd"/>
-      <w:r>
-        <w:rPr>
-          <w:rFonts w:ascii="Consolas" w:eastAsia="Times New Roman" w:hAnsi="Consolas" w:cs="Times New Roman"/>
-          <w:color w:val="CCCCCC"/>
-          <w:sz w:val="21"/>
-          <w:szCs w:val="21"/>
-        </w:rPr>
-        <w:t xml:space="preserve">: texel = </w:t>
-      </w:r>
-      <w:r>
-        <w:rPr>
-          <w:rFonts w:ascii="Consolas" w:eastAsia="Times New Roman" w:hAnsi="Consolas" w:cs="Times New Roman"/>
-          <w:color w:val="6A9955"/>
-          <w:sz w:val="21"/>
-          <w:szCs w:val="21"/>
-        </w:rPr>
-        <w:t>/*$(Image:skyboxes/satara_night_4k.exr:RGBA32_Float:float4:false)*/</w:t>
-      </w:r>
-      <w:r>
-        <w:rPr>
-          <w:rFonts w:ascii="Consolas" w:eastAsia="Times New Roman" w:hAnsi="Consolas" w:cs="Times New Roman"/>
-          <w:color w:val="CCCCCC"/>
-          <w:sz w:val="21"/>
-          <w:szCs w:val="21"/>
-        </w:rPr>
-        <w:t>.</w:t>
-      </w:r>
-      <w:r>
-        <w:rPr>
-          <w:rFonts w:ascii="Consolas" w:eastAsia="Times New Roman" w:hAnsi="Consolas" w:cs="Times New Roman"/>
-          <w:color w:val="DCDCAA"/>
-          <w:sz w:val="21"/>
-          <w:szCs w:val="21"/>
-        </w:rPr>
-        <w:t>SampleLevel</w:t>
-      </w:r>
-      <w:r>
-        <w:rPr>
-          <w:rFonts w:ascii="Consolas" w:eastAsia="Times New Roman" w:hAnsi="Consolas" w:cs="Times New Roman"/>
-          <w:color w:val="CCCCCC"/>
-          <w:sz w:val="21"/>
-          <w:szCs w:val="21"/>
-        </w:rPr>
-        <w:t xml:space="preserve">(texSampler, </w:t>
-      </w:r>
-      <w:proofErr w:type="spellStart"/>
-      <w:r>
-        <w:rPr>
-          <w:rFonts w:ascii="Consolas" w:eastAsia="Times New Roman" w:hAnsi="Consolas" w:cs="Times New Roman"/>
-          <w:color w:val="CCCCCC"/>
-          <w:sz w:val="21"/>
-          <w:szCs w:val="21"/>
-        </w:rPr>
-        <w:t>uv</w:t>
-      </w:r>
-      <w:proofErr w:type="spellEnd"/>
-      <w:r>
-        <w:rPr>
-          <w:rFonts w:ascii="Consolas" w:eastAsia="Times New Roman" w:hAnsi="Consolas" w:cs="Times New Roman"/>
-          <w:color w:val="CCCCCC"/>
-          <w:sz w:val="21"/>
-          <w:szCs w:val="21"/>
-        </w:rPr>
-        <w:t xml:space="preserve">, </w:t>
-      </w:r>
-      <w:r>
-        <w:rPr>
-          <w:rFonts w:ascii="Consolas" w:eastAsia="Times New Roman" w:hAnsi="Consolas" w:cs="Times New Roman"/>
-          <w:color w:val="B5CEA8"/>
-          <w:sz w:val="21"/>
-          <w:szCs w:val="21"/>
-        </w:rPr>
-        <w:t>0</w:t>
-      </w:r>
-      <w:r>
-        <w:rPr>
-          <w:rFonts w:ascii="Consolas" w:eastAsia="Times New Roman" w:hAnsi="Consolas" w:cs="Times New Roman"/>
-          <w:color w:val="CCCCCC"/>
-          <w:sz w:val="21"/>
-          <w:szCs w:val="21"/>
-        </w:rPr>
-        <w:t>).</w:t>
-      </w:r>
-      <w:proofErr w:type="spellStart"/>
-      <w:r>
-        <w:rPr>
-          <w:rFonts w:ascii="Consolas" w:eastAsia="Times New Roman" w:hAnsi="Consolas" w:cs="Times New Roman"/>
-          <w:color w:val="CCCCCC"/>
-          <w:sz w:val="21"/>
-          <w:szCs w:val="21"/>
-        </w:rPr>
-        <w:t>rgb</w:t>
-      </w:r>
-      <w:proofErr w:type="spellEnd"/>
-      <w:r>
-        <w:rPr>
-          <w:rFonts w:ascii="Consolas" w:eastAsia="Times New Roman" w:hAnsi="Consolas" w:cs="Times New Roman"/>
-          <w:color w:val="CCCCCC"/>
-          <w:sz w:val="21"/>
-          <w:szCs w:val="21"/>
-        </w:rPr>
-        <w:t xml:space="preserve">; </w:t>
-      </w:r>
-      <w:r>
-        <w:rPr>
-          <w:rFonts w:ascii="Consolas" w:eastAsia="Times New Roman" w:hAnsi="Consolas" w:cs="Times New Roman"/>
-          <w:color w:val="C586C0"/>
-          <w:sz w:val="21"/>
-          <w:szCs w:val="21"/>
-        </w:rPr>
-        <w:t>break</w:t>
-      </w:r>
-      <w:r>
-        <w:rPr>
-          <w:rFonts w:ascii="Consolas" w:eastAsia="Times New Roman" w:hAnsi="Consolas" w:cs="Times New Roman"/>
-          <w:color w:val="CCCCCC"/>
-          <w:sz w:val="21"/>
-          <w:szCs w:val="21"/>
-        </w:rPr>
-        <w:t>;</w:t>
-      </w:r>
-    </w:p>
-    <w:p>
-      <w:pPr>
-        <w:shd w:val="clear" w:color="auto" w:fill="1F1F1F"/>
-        <w:spacing w:after="0" w:line="285" w:lineRule="atLeast"/>
-        <w:rPr>
-          <w:rFonts w:ascii="Consolas" w:eastAsia="Times New Roman" w:hAnsi="Consolas" w:cs="Times New Roman"/>
-          <w:color w:val="CCCCCC"/>
-          <w:sz w:val="21"/>
-          <w:szCs w:val="21"/>
-        </w:rPr>
-      </w:pPr>
-      <w:r>
-        <w:rPr>
-          <w:rFonts w:ascii="Consolas" w:eastAsia="Times New Roman" w:hAnsi="Consolas" w:cs="Times New Roman"/>
-          <w:color w:val="CCCCCC"/>
-          <w:sz w:val="21"/>
-          <w:szCs w:val="21"/>
-        </w:rPr>
-        <w:t>    }</w:t>
-      </w:r>
-    </w:p>
-    <w:p/>
+        <w:t>_closesthit:entryPoint:attribStruct</w:t>
+      </w:r>
+      <w:r>
+        <w:t xml:space="preserve"> – same as above, but defines a c</w:t>
+      </w:r>
+      <w:r>
+        <w:t>l</w:t>
+      </w:r>
+      <w:r>
+        <w:t>o</w:t>
+      </w:r>
+      <w:r>
+        <w:t>s</w:t>
+      </w:r>
+      <w:r>
+        <w:t>est hit shader.  The attribStruct parameter is optional and allows you to define the attribute struct the function takes in.  “</w:t>
+      </w:r>
+      <w:r>
+        <w:t>BuiltInTriangleIntersectionAttributes</w:t>
+      </w:r>
+      <w:r>
+        <w:t xml:space="preserve">” is the default for DX12, but if you are using an intersection shader, you likely want to use your own struct instead to be able to communicate information between the intersection shader and </w:t>
+      </w:r>
+      <w:r>
+        <w:t>the other shader types.</w:t>
+      </w:r>
+    </w:p>
     <w:p>
       <w:pPr>
         <w:pStyle w:val="ListParagraph"/>
@@ -1416,14 +477,19 @@
           <w:ilvl w:val="0"/>
           <w:numId w:val="4"/>
         </w:numPr>
-      </w:pPr>
-      <w:r>
-        <w:rPr>
-          <w:b/>
-          <w:bCs/>
-          <w:u w:val="single"/>
-        </w:rPr>
-        <w:t>Image2DArray:fileName:format:viewType:sRGB</w:t>
+        <w:rPr>
+          <w:b/>
+          <w:bCs/>
+          <w:u w:val="single"/>
+        </w:rPr>
+      </w:pPr>
+      <w:r>
+        <w:rPr>
+          <w:b/>
+          <w:bCs/>
+          <w:u w:val="single"/>
+        </w:rPr>
+        <w:t>Image2D:fileName:format:viewType:sRGB</w:t>
       </w:r>
       <w:r>
         <w:rPr>
@@ -1434,17 +500,562 @@
         <w:t>:makeMips</w:t>
       </w:r>
       <w:r>
-        <w:t xml:space="preserve"> – Same as Image2D except that it can load multiple textures into a 2D Array texture.  To load multiple textures, put a %</w:t>
-      </w:r>
-      <w:proofErr w:type="spellStart"/>
-      <w:r>
-        <w:t>i</w:t>
-      </w:r>
-      <w:proofErr w:type="spellEnd"/>
-      <w:r>
-        <w:t xml:space="preserve"> in the file name and Gigi will iterate from 0 to N, loading all the textures found into the array.</w:t>
-      </w:r>
-    </w:p>
+        <w:t xml:space="preserve"> – This allows you to specify that you want to read a 2d texture in your shader. Gigi will load the texture and get it to your shader as an SRV. Image can be used instead of Image2D. </w:t>
+      </w:r>
+      <w:r>
+        <w:t xml:space="preserve">fileName is a relative path from the .gg file location. </w:t>
+      </w:r>
+      <w:r>
+        <w:t xml:space="preserve">makeMips is optional and defaults to false. </w:t>
+      </w:r>
+      <w:r>
+        <w:t>Example from skybox.hlsl within the skybox technique:</w:t>
+      </w:r>
+    </w:p>
+    <w:p>
+      <w:pPr>
+        <w:shd w:val="clear" w:color="auto" w:fill="1F1F1F"/>
+        <w:spacing w:after="0" w:line="285" w:lineRule="atLeast"/>
+        <w:rPr>
+          <w:rFonts w:ascii="Consolas" w:eastAsia="Times New Roman" w:hAnsi="Consolas" w:cs="Times New Roman"/>
+          <w:color w:val="CCCCCC"/>
+          <w:sz w:val="21"/>
+          <w:szCs w:val="21"/>
+        </w:rPr>
+      </w:pPr>
+      <w:r>
+        <w:rPr>
+          <w:rFonts w:ascii="Consolas" w:eastAsia="Times New Roman" w:hAnsi="Consolas" w:cs="Times New Roman"/>
+          <w:color w:val="CCCCCC"/>
+          <w:sz w:val="21"/>
+          <w:szCs w:val="21"/>
+        </w:rPr>
+        <w:t xml:space="preserve">    </w:t>
+      </w:r>
+      <w:r>
+        <w:rPr>
+          <w:rFonts w:ascii="Consolas" w:eastAsia="Times New Roman" w:hAnsi="Consolas" w:cs="Times New Roman"/>
+          <w:color w:val="569CD6"/>
+          <w:sz w:val="21"/>
+          <w:szCs w:val="21"/>
+        </w:rPr>
+        <w:t>float3</w:t>
+      </w:r>
+      <w:r>
+        <w:rPr>
+          <w:rFonts w:ascii="Consolas" w:eastAsia="Times New Roman" w:hAnsi="Consolas" w:cs="Times New Roman"/>
+          <w:color w:val="CCCCCC"/>
+          <w:sz w:val="21"/>
+          <w:szCs w:val="21"/>
+        </w:rPr>
+        <w:t xml:space="preserve"> texel = </w:t>
+      </w:r>
+      <w:r>
+        <w:rPr>
+          <w:rFonts w:ascii="Consolas" w:eastAsia="Times New Roman" w:hAnsi="Consolas" w:cs="Times New Roman"/>
+          <w:color w:val="569CD6"/>
+          <w:sz w:val="21"/>
+          <w:szCs w:val="21"/>
+        </w:rPr>
+        <w:t>float3</w:t>
+      </w:r>
+      <w:r>
+        <w:rPr>
+          <w:rFonts w:ascii="Consolas" w:eastAsia="Times New Roman" w:hAnsi="Consolas" w:cs="Times New Roman"/>
+          <w:color w:val="CCCCCC"/>
+          <w:sz w:val="21"/>
+          <w:szCs w:val="21"/>
+        </w:rPr>
+        <w:t>(</w:t>
+      </w:r>
+      <w:r>
+        <w:rPr>
+          <w:rFonts w:ascii="Consolas" w:eastAsia="Times New Roman" w:hAnsi="Consolas" w:cs="Times New Roman"/>
+          <w:color w:val="B5CEA8"/>
+          <w:sz w:val="21"/>
+          <w:szCs w:val="21"/>
+        </w:rPr>
+        <w:t>0.0f</w:t>
+      </w:r>
+      <w:r>
+        <w:rPr>
+          <w:rFonts w:ascii="Consolas" w:eastAsia="Times New Roman" w:hAnsi="Consolas" w:cs="Times New Roman"/>
+          <w:color w:val="CCCCCC"/>
+          <w:sz w:val="21"/>
+          <w:szCs w:val="21"/>
+        </w:rPr>
+        <w:t xml:space="preserve">, </w:t>
+      </w:r>
+      <w:r>
+        <w:rPr>
+          <w:rFonts w:ascii="Consolas" w:eastAsia="Times New Roman" w:hAnsi="Consolas" w:cs="Times New Roman"/>
+          <w:color w:val="B5CEA8"/>
+          <w:sz w:val="21"/>
+          <w:szCs w:val="21"/>
+        </w:rPr>
+        <w:t>0.0f</w:t>
+      </w:r>
+      <w:r>
+        <w:rPr>
+          <w:rFonts w:ascii="Consolas" w:eastAsia="Times New Roman" w:hAnsi="Consolas" w:cs="Times New Roman"/>
+          <w:color w:val="CCCCCC"/>
+          <w:sz w:val="21"/>
+          <w:szCs w:val="21"/>
+        </w:rPr>
+        <w:t xml:space="preserve">, </w:t>
+      </w:r>
+      <w:r>
+        <w:rPr>
+          <w:rFonts w:ascii="Consolas" w:eastAsia="Times New Roman" w:hAnsi="Consolas" w:cs="Times New Roman"/>
+          <w:color w:val="B5CEA8"/>
+          <w:sz w:val="21"/>
+          <w:szCs w:val="21"/>
+        </w:rPr>
+        <w:t>0.0f</w:t>
+      </w:r>
+      <w:r>
+        <w:rPr>
+          <w:rFonts w:ascii="Consolas" w:eastAsia="Times New Roman" w:hAnsi="Consolas" w:cs="Times New Roman"/>
+          <w:color w:val="CCCCCC"/>
+          <w:sz w:val="21"/>
+          <w:szCs w:val="21"/>
+        </w:rPr>
+        <w:t>);</w:t>
+      </w:r>
+    </w:p>
+    <w:p>
+      <w:pPr>
+        <w:shd w:val="clear" w:color="auto" w:fill="1F1F1F"/>
+        <w:spacing w:after="0" w:line="285" w:lineRule="atLeast"/>
+        <w:rPr>
+          <w:rFonts w:ascii="Consolas" w:eastAsia="Times New Roman" w:hAnsi="Consolas" w:cs="Times New Roman"/>
+          <w:color w:val="CCCCCC"/>
+          <w:sz w:val="21"/>
+          <w:szCs w:val="21"/>
+        </w:rPr>
+      </w:pPr>
+      <w:r>
+        <w:rPr>
+          <w:rFonts w:ascii="Consolas" w:eastAsia="Times New Roman" w:hAnsi="Consolas" w:cs="Times New Roman"/>
+          <w:color w:val="CCCCCC"/>
+          <w:sz w:val="21"/>
+          <w:szCs w:val="21"/>
+        </w:rPr>
+        <w:t xml:space="preserve">    </w:t>
+      </w:r>
+      <w:r>
+        <w:rPr>
+          <w:rFonts w:ascii="Consolas" w:eastAsia="Times New Roman" w:hAnsi="Consolas" w:cs="Times New Roman"/>
+          <w:color w:val="C586C0"/>
+          <w:sz w:val="21"/>
+          <w:szCs w:val="21"/>
+        </w:rPr>
+        <w:t>switch</w:t>
+      </w:r>
+      <w:r>
+        <w:rPr>
+          <w:rFonts w:ascii="Consolas" w:eastAsia="Times New Roman" w:hAnsi="Consolas" w:cs="Times New Roman"/>
+          <w:color w:val="CCCCCC"/>
+          <w:sz w:val="21"/>
+          <w:szCs w:val="21"/>
+        </w:rPr>
+        <w:t>(</w:t>
+      </w:r>
+      <w:r>
+        <w:rPr>
+          <w:rFonts w:ascii="Consolas" w:eastAsia="Times New Roman" w:hAnsi="Consolas" w:cs="Times New Roman"/>
+          <w:color w:val="6A9955"/>
+          <w:sz w:val="21"/>
+          <w:szCs w:val="21"/>
+        </w:rPr>
+        <w:t>/*$(Variable:skybox)*/</w:t>
+      </w:r>
+      <w:r>
+        <w:rPr>
+          <w:rFonts w:ascii="Consolas" w:eastAsia="Times New Roman" w:hAnsi="Consolas" w:cs="Times New Roman"/>
+          <w:color w:val="CCCCCC"/>
+          <w:sz w:val="21"/>
+          <w:szCs w:val="21"/>
+        </w:rPr>
+        <w:t>)</w:t>
+      </w:r>
+    </w:p>
+    <w:p>
+      <w:pPr>
+        <w:shd w:val="clear" w:color="auto" w:fill="1F1F1F"/>
+        <w:spacing w:after="0" w:line="285" w:lineRule="atLeast"/>
+        <w:rPr>
+          <w:rFonts w:ascii="Consolas" w:eastAsia="Times New Roman" w:hAnsi="Consolas" w:cs="Times New Roman"/>
+          <w:color w:val="CCCCCC"/>
+          <w:sz w:val="21"/>
+          <w:szCs w:val="21"/>
+        </w:rPr>
+      </w:pPr>
+      <w:r>
+        <w:rPr>
+          <w:rFonts w:ascii="Consolas" w:eastAsia="Times New Roman" w:hAnsi="Consolas" w:cs="Times New Roman"/>
+          <w:color w:val="CCCCCC"/>
+          <w:sz w:val="21"/>
+          <w:szCs w:val="21"/>
+        </w:rPr>
+        <w:t>    {</w:t>
+      </w:r>
+    </w:p>
+    <w:p>
+      <w:pPr>
+        <w:shd w:val="clear" w:color="auto" w:fill="1F1F1F"/>
+        <w:spacing w:after="0" w:line="285" w:lineRule="atLeast"/>
+        <w:rPr>
+          <w:rFonts w:ascii="Consolas" w:eastAsia="Times New Roman" w:hAnsi="Consolas" w:cs="Times New Roman"/>
+          <w:color w:val="CCCCCC"/>
+          <w:sz w:val="21"/>
+          <w:szCs w:val="21"/>
+        </w:rPr>
+      </w:pPr>
+      <w:r>
+        <w:rPr>
+          <w:rFonts w:ascii="Consolas" w:eastAsia="Times New Roman" w:hAnsi="Consolas" w:cs="Times New Roman"/>
+          <w:color w:val="CCCCCC"/>
+          <w:sz w:val="21"/>
+          <w:szCs w:val="21"/>
+        </w:rPr>
+        <w:t xml:space="preserve">        </w:t>
+      </w:r>
+      <w:r>
+        <w:rPr>
+          <w:rFonts w:ascii="Consolas" w:eastAsia="Times New Roman" w:hAnsi="Consolas" w:cs="Times New Roman"/>
+          <w:color w:val="C586C0"/>
+          <w:sz w:val="21"/>
+          <w:szCs w:val="21"/>
+        </w:rPr>
+        <w:t>case</w:t>
+      </w:r>
+      <w:r>
+        <w:rPr>
+          <w:rFonts w:ascii="Consolas" w:eastAsia="Times New Roman" w:hAnsi="Consolas" w:cs="Times New Roman"/>
+          <w:color w:val="CCCCCC"/>
+          <w:sz w:val="21"/>
+          <w:szCs w:val="21"/>
+        </w:rPr>
+        <w:t xml:space="preserve"> Skybox::Arches: texel = </w:t>
+      </w:r>
+      <w:r>
+        <w:rPr>
+          <w:rFonts w:ascii="Consolas" w:eastAsia="Times New Roman" w:hAnsi="Consolas" w:cs="Times New Roman"/>
+          <w:color w:val="6A9955"/>
+          <w:sz w:val="21"/>
+          <w:szCs w:val="21"/>
+        </w:rPr>
+        <w:t>/*$(Image:skyboxes/Arches_E_PineTree_3k.hdr:RGBA32_Float:float4:false)*/</w:t>
+      </w:r>
+      <w:r>
+        <w:rPr>
+          <w:rFonts w:ascii="Consolas" w:eastAsia="Times New Roman" w:hAnsi="Consolas" w:cs="Times New Roman"/>
+          <w:color w:val="CCCCCC"/>
+          <w:sz w:val="21"/>
+          <w:szCs w:val="21"/>
+        </w:rPr>
+        <w:t>.</w:t>
+      </w:r>
+      <w:r>
+        <w:rPr>
+          <w:rFonts w:ascii="Consolas" w:eastAsia="Times New Roman" w:hAnsi="Consolas" w:cs="Times New Roman"/>
+          <w:color w:val="DCDCAA"/>
+          <w:sz w:val="21"/>
+          <w:szCs w:val="21"/>
+        </w:rPr>
+        <w:t>SampleLevel</w:t>
+      </w:r>
+      <w:r>
+        <w:rPr>
+          <w:rFonts w:ascii="Consolas" w:eastAsia="Times New Roman" w:hAnsi="Consolas" w:cs="Times New Roman"/>
+          <w:color w:val="CCCCCC"/>
+          <w:sz w:val="21"/>
+          <w:szCs w:val="21"/>
+        </w:rPr>
+        <w:t xml:space="preserve">(texSampler, uv, </w:t>
+      </w:r>
+      <w:r>
+        <w:rPr>
+          <w:rFonts w:ascii="Consolas" w:eastAsia="Times New Roman" w:hAnsi="Consolas" w:cs="Times New Roman"/>
+          <w:color w:val="B5CEA8"/>
+          <w:sz w:val="21"/>
+          <w:szCs w:val="21"/>
+        </w:rPr>
+        <w:t>0</w:t>
+      </w:r>
+      <w:r>
+        <w:rPr>
+          <w:rFonts w:ascii="Consolas" w:eastAsia="Times New Roman" w:hAnsi="Consolas" w:cs="Times New Roman"/>
+          <w:color w:val="CCCCCC"/>
+          <w:sz w:val="21"/>
+          <w:szCs w:val="21"/>
+        </w:rPr>
+        <w:t xml:space="preserve">).rgb; </w:t>
+      </w:r>
+      <w:r>
+        <w:rPr>
+          <w:rFonts w:ascii="Consolas" w:eastAsia="Times New Roman" w:hAnsi="Consolas" w:cs="Times New Roman"/>
+          <w:color w:val="C586C0"/>
+          <w:sz w:val="21"/>
+          <w:szCs w:val="21"/>
+        </w:rPr>
+        <w:t>break</w:t>
+      </w:r>
+      <w:r>
+        <w:rPr>
+          <w:rFonts w:ascii="Consolas" w:eastAsia="Times New Roman" w:hAnsi="Consolas" w:cs="Times New Roman"/>
+          <w:color w:val="CCCCCC"/>
+          <w:sz w:val="21"/>
+          <w:szCs w:val="21"/>
+        </w:rPr>
+        <w:t>;</w:t>
+      </w:r>
+    </w:p>
+    <w:p>
+      <w:pPr>
+        <w:shd w:val="clear" w:color="auto" w:fill="1F1F1F"/>
+        <w:spacing w:after="0" w:line="285" w:lineRule="atLeast"/>
+        <w:rPr>
+          <w:rFonts w:ascii="Consolas" w:eastAsia="Times New Roman" w:hAnsi="Consolas" w:cs="Times New Roman"/>
+          <w:color w:val="CCCCCC"/>
+          <w:sz w:val="21"/>
+          <w:szCs w:val="21"/>
+        </w:rPr>
+      </w:pPr>
+      <w:r>
+        <w:rPr>
+          <w:rFonts w:ascii="Consolas" w:eastAsia="Times New Roman" w:hAnsi="Consolas" w:cs="Times New Roman"/>
+          <w:color w:val="CCCCCC"/>
+          <w:sz w:val="21"/>
+          <w:szCs w:val="21"/>
+        </w:rPr>
+        <w:t xml:space="preserve">        </w:t>
+      </w:r>
+      <w:r>
+        <w:rPr>
+          <w:rFonts w:ascii="Consolas" w:eastAsia="Times New Roman" w:hAnsi="Consolas" w:cs="Times New Roman"/>
+          <w:color w:val="C586C0"/>
+          <w:sz w:val="21"/>
+          <w:szCs w:val="21"/>
+        </w:rPr>
+        <w:t>case</w:t>
+      </w:r>
+      <w:r>
+        <w:rPr>
+          <w:rFonts w:ascii="Consolas" w:eastAsia="Times New Roman" w:hAnsi="Consolas" w:cs="Times New Roman"/>
+          <w:color w:val="CCCCCC"/>
+          <w:sz w:val="21"/>
+          <w:szCs w:val="21"/>
+        </w:rPr>
+        <w:t xml:space="preserve"> Skybox::SataraNightHdr: texel = </w:t>
+      </w:r>
+      <w:r>
+        <w:rPr>
+          <w:rFonts w:ascii="Consolas" w:eastAsia="Times New Roman" w:hAnsi="Consolas" w:cs="Times New Roman"/>
+          <w:color w:val="6A9955"/>
+          <w:sz w:val="21"/>
+          <w:szCs w:val="21"/>
+        </w:rPr>
+        <w:t>/*$(Image:skyboxes/satara_night_4k.hdr:RGBA32_Float:float4:false)*/</w:t>
+      </w:r>
+      <w:r>
+        <w:rPr>
+          <w:rFonts w:ascii="Consolas" w:eastAsia="Times New Roman" w:hAnsi="Consolas" w:cs="Times New Roman"/>
+          <w:color w:val="CCCCCC"/>
+          <w:sz w:val="21"/>
+          <w:szCs w:val="21"/>
+        </w:rPr>
+        <w:t>.</w:t>
+      </w:r>
+      <w:r>
+        <w:rPr>
+          <w:rFonts w:ascii="Consolas" w:eastAsia="Times New Roman" w:hAnsi="Consolas" w:cs="Times New Roman"/>
+          <w:color w:val="DCDCAA"/>
+          <w:sz w:val="21"/>
+          <w:szCs w:val="21"/>
+        </w:rPr>
+        <w:t>SampleLevel</w:t>
+      </w:r>
+      <w:r>
+        <w:rPr>
+          <w:rFonts w:ascii="Consolas" w:eastAsia="Times New Roman" w:hAnsi="Consolas" w:cs="Times New Roman"/>
+          <w:color w:val="CCCCCC"/>
+          <w:sz w:val="21"/>
+          <w:szCs w:val="21"/>
+        </w:rPr>
+        <w:t xml:space="preserve">(texSampler, uv, </w:t>
+      </w:r>
+      <w:r>
+        <w:rPr>
+          <w:rFonts w:ascii="Consolas" w:eastAsia="Times New Roman" w:hAnsi="Consolas" w:cs="Times New Roman"/>
+          <w:color w:val="B5CEA8"/>
+          <w:sz w:val="21"/>
+          <w:szCs w:val="21"/>
+        </w:rPr>
+        <w:t>0</w:t>
+      </w:r>
+      <w:r>
+        <w:rPr>
+          <w:rFonts w:ascii="Consolas" w:eastAsia="Times New Roman" w:hAnsi="Consolas" w:cs="Times New Roman"/>
+          <w:color w:val="CCCCCC"/>
+          <w:sz w:val="21"/>
+          <w:szCs w:val="21"/>
+        </w:rPr>
+        <w:t xml:space="preserve">).rgb; </w:t>
+      </w:r>
+      <w:r>
+        <w:rPr>
+          <w:rFonts w:ascii="Consolas" w:eastAsia="Times New Roman" w:hAnsi="Consolas" w:cs="Times New Roman"/>
+          <w:color w:val="C586C0"/>
+          <w:sz w:val="21"/>
+          <w:szCs w:val="21"/>
+        </w:rPr>
+        <w:t>break</w:t>
+      </w:r>
+      <w:r>
+        <w:rPr>
+          <w:rFonts w:ascii="Consolas" w:eastAsia="Times New Roman" w:hAnsi="Consolas" w:cs="Times New Roman"/>
+          <w:color w:val="CCCCCC"/>
+          <w:sz w:val="21"/>
+          <w:szCs w:val="21"/>
+        </w:rPr>
+        <w:t>;</w:t>
+      </w:r>
+    </w:p>
+    <w:p>
+      <w:pPr>
+        <w:shd w:val="clear" w:color="auto" w:fill="1F1F1F"/>
+        <w:spacing w:after="0" w:line="285" w:lineRule="atLeast"/>
+        <w:rPr>
+          <w:rFonts w:ascii="Consolas" w:eastAsia="Times New Roman" w:hAnsi="Consolas" w:cs="Times New Roman"/>
+          <w:color w:val="CCCCCC"/>
+          <w:sz w:val="21"/>
+          <w:szCs w:val="21"/>
+        </w:rPr>
+      </w:pPr>
+      <w:r>
+        <w:rPr>
+          <w:rFonts w:ascii="Consolas" w:eastAsia="Times New Roman" w:hAnsi="Consolas" w:cs="Times New Roman"/>
+          <w:color w:val="CCCCCC"/>
+          <w:sz w:val="21"/>
+          <w:szCs w:val="21"/>
+        </w:rPr>
+        <w:t xml:space="preserve">        </w:t>
+      </w:r>
+      <w:r>
+        <w:rPr>
+          <w:rFonts w:ascii="Consolas" w:eastAsia="Times New Roman" w:hAnsi="Consolas" w:cs="Times New Roman"/>
+          <w:color w:val="C586C0"/>
+          <w:sz w:val="21"/>
+          <w:szCs w:val="21"/>
+        </w:rPr>
+        <w:t>case</w:t>
+      </w:r>
+      <w:r>
+        <w:rPr>
+          <w:rFonts w:ascii="Consolas" w:eastAsia="Times New Roman" w:hAnsi="Consolas" w:cs="Times New Roman"/>
+          <w:color w:val="CCCCCC"/>
+          <w:sz w:val="21"/>
+          <w:szCs w:val="21"/>
+        </w:rPr>
+        <w:t xml:space="preserve"> Skybox::SataraNightExr: texel = </w:t>
+      </w:r>
+      <w:r>
+        <w:rPr>
+          <w:rFonts w:ascii="Consolas" w:eastAsia="Times New Roman" w:hAnsi="Consolas" w:cs="Times New Roman"/>
+          <w:color w:val="6A9955"/>
+          <w:sz w:val="21"/>
+          <w:szCs w:val="21"/>
+        </w:rPr>
+        <w:t>/*$(Image:skyboxes/satara_night_4k.exr:RGBA32_Float:float4:false)*/</w:t>
+      </w:r>
+      <w:r>
+        <w:rPr>
+          <w:rFonts w:ascii="Consolas" w:eastAsia="Times New Roman" w:hAnsi="Consolas" w:cs="Times New Roman"/>
+          <w:color w:val="CCCCCC"/>
+          <w:sz w:val="21"/>
+          <w:szCs w:val="21"/>
+        </w:rPr>
+        <w:t>.</w:t>
+      </w:r>
+      <w:r>
+        <w:rPr>
+          <w:rFonts w:ascii="Consolas" w:eastAsia="Times New Roman" w:hAnsi="Consolas" w:cs="Times New Roman"/>
+          <w:color w:val="DCDCAA"/>
+          <w:sz w:val="21"/>
+          <w:szCs w:val="21"/>
+        </w:rPr>
+        <w:t>SampleLevel</w:t>
+      </w:r>
+      <w:r>
+        <w:rPr>
+          <w:rFonts w:ascii="Consolas" w:eastAsia="Times New Roman" w:hAnsi="Consolas" w:cs="Times New Roman"/>
+          <w:color w:val="CCCCCC"/>
+          <w:sz w:val="21"/>
+          <w:szCs w:val="21"/>
+        </w:rPr>
+        <w:t xml:space="preserve">(texSampler, uv, </w:t>
+      </w:r>
+      <w:r>
+        <w:rPr>
+          <w:rFonts w:ascii="Consolas" w:eastAsia="Times New Roman" w:hAnsi="Consolas" w:cs="Times New Roman"/>
+          <w:color w:val="B5CEA8"/>
+          <w:sz w:val="21"/>
+          <w:szCs w:val="21"/>
+        </w:rPr>
+        <w:t>0</w:t>
+      </w:r>
+      <w:r>
+        <w:rPr>
+          <w:rFonts w:ascii="Consolas" w:eastAsia="Times New Roman" w:hAnsi="Consolas" w:cs="Times New Roman"/>
+          <w:color w:val="CCCCCC"/>
+          <w:sz w:val="21"/>
+          <w:szCs w:val="21"/>
+        </w:rPr>
+        <w:t xml:space="preserve">).rgb; </w:t>
+      </w:r>
+      <w:r>
+        <w:rPr>
+          <w:rFonts w:ascii="Consolas" w:eastAsia="Times New Roman" w:hAnsi="Consolas" w:cs="Times New Roman"/>
+          <w:color w:val="C586C0"/>
+          <w:sz w:val="21"/>
+          <w:szCs w:val="21"/>
+        </w:rPr>
+        <w:t>break</w:t>
+      </w:r>
+      <w:r>
+        <w:rPr>
+          <w:rFonts w:ascii="Consolas" w:eastAsia="Times New Roman" w:hAnsi="Consolas" w:cs="Times New Roman"/>
+          <w:color w:val="CCCCCC"/>
+          <w:sz w:val="21"/>
+          <w:szCs w:val="21"/>
+        </w:rPr>
+        <w:t>;</w:t>
+      </w:r>
+    </w:p>
+    <w:p>
+      <w:pPr>
+        <w:shd w:val="clear" w:color="auto" w:fill="1F1F1F"/>
+        <w:spacing w:after="0" w:line="285" w:lineRule="atLeast"/>
+        <w:rPr>
+          <w:rFonts w:ascii="Consolas" w:eastAsia="Times New Roman" w:hAnsi="Consolas" w:cs="Times New Roman"/>
+          <w:color w:val="CCCCCC"/>
+          <w:sz w:val="21"/>
+          <w:szCs w:val="21"/>
+        </w:rPr>
+      </w:pPr>
+      <w:r>
+        <w:rPr>
+          <w:rFonts w:ascii="Consolas" w:eastAsia="Times New Roman" w:hAnsi="Consolas" w:cs="Times New Roman"/>
+          <w:color w:val="CCCCCC"/>
+          <w:sz w:val="21"/>
+          <w:szCs w:val="21"/>
+        </w:rPr>
+        <w:t>    }</w:t>
+      </w:r>
+    </w:p>
+    <w:p/>
     <w:p>
       <w:pPr>
         <w:pStyle w:val="ListParagraph"/>
@@ -1459,7 +1070,7 @@
           <w:bCs/>
           <w:u w:val="single"/>
         </w:rPr>
-        <w:t>Image3D:fileName:format:viewType:sRGB</w:t>
+        <w:t>Image2DArray:fileName:format:viewType:sRGB</w:t>
       </w:r>
       <w:r>
         <w:rPr>
@@ -1470,10 +1081,7 @@
         <w:t>:makeMips</w:t>
       </w:r>
       <w:r>
-        <w:t xml:space="preserve"> – The same behavior </w:t>
-      </w:r>
-      <w:r>
-        <w:t>as Image2DArray, except it loads it into a 3D texture.</w:t>
+        <w:t xml:space="preserve"> – Same as Image2D except that it can load multiple textures into a 2D Array texture.  To load multiple textures, put a %i in the file name and Gigi will iterate from 0 to N, loading all the textures found into the array.</w:t>
       </w:r>
     </w:p>
     <w:p>
@@ -1484,14 +1092,13 @@
           <w:numId w:val="4"/>
         </w:numPr>
       </w:pPr>
-      <w:proofErr w:type="spellStart"/>
-      <w:r>
-        <w:rPr>
-          <w:b/>
-          <w:bCs/>
-          <w:u w:val="single"/>
-        </w:rPr>
-        <w:t>ImageCube:fileName:format:viewType:sRGB</w:t>
+      <w:r>
+        <w:rPr>
+          <w:b/>
+          <w:bCs/>
+          <w:u w:val="single"/>
+        </w:rPr>
+        <w:t>Image3D:fileName:format:viewType:sRGB</w:t>
       </w:r>
       <w:r>
         <w:rPr>
@@ -1501,17 +1108,11 @@
         </w:rPr>
         <w:t>:makeMips</w:t>
       </w:r>
-      <w:proofErr w:type="spellEnd"/>
-      <w:r>
-        <w:t xml:space="preserve"> – the same behavior as above, but it loads it into a cube map. The indices are +x, -x, +y, -y, +z, -z.  You can alternately use %s instead of %</w:t>
-      </w:r>
-      <w:proofErr w:type="spellStart"/>
-      <w:r>
-        <w:t>i</w:t>
-      </w:r>
-      <w:proofErr w:type="spellEnd"/>
-      <w:r>
-        <w:t>, and it will fill in the words “Right”, “Left”, “Up”, “Down”, “Front”, “Back”.</w:t>
+      <w:r>
+        <w:t xml:space="preserve"> – The same behavior </w:t>
+      </w:r>
+      <w:r>
+        <w:t>as Image2DArray, except it loads it into a 3D texture.</w:t>
       </w:r>
     </w:p>
     <w:p>
@@ -1522,18 +1123,25 @@
           <w:numId w:val="4"/>
         </w:numPr>
       </w:pPr>
-      <w:proofErr w:type="spellStart"/>
-      <w:r>
-        <w:rPr>
-          <w:b/>
-          <w:bCs/>
-          <w:u w:val="single"/>
-        </w:rPr>
-        <w:t>RTHitGroupIndex:name</w:t>
-      </w:r>
-      <w:proofErr w:type="spellEnd"/>
-      <w:r>
-        <w:t xml:space="preserve"> – This is replaced with the index of a hit group in the render graph hit group list, which is also the index of the hit group in the shader table. Used by raytracing shaders.</w:t>
+      <w:r>
+        <w:rPr>
+          <w:b/>
+          <w:bCs/>
+          <w:u w:val="single"/>
+        </w:rPr>
+        <w:lastRenderedPageBreak/>
+        <w:t>ImageCube:fileName:format:viewType:sRGB</w:t>
+      </w:r>
+      <w:r>
+        <w:rPr>
+          <w:b/>
+          <w:bCs/>
+          <w:u w:val="single"/>
+        </w:rPr>
+        <w:t>:makeMips</w:t>
+      </w:r>
+      <w:r>
+        <w:t xml:space="preserve"> – the same behavior as above, but it loads it into a cube map. The indices are +x, -x, +y, -y, +z, -z.  You can alternately use %s instead of %i, and it will fill in the words “Right”, “Left”, “Up”, “Down”, “Front”, “Back”.</w:t>
       </w:r>
     </w:p>
     <w:p>
@@ -1544,19 +1152,16 @@
           <w:numId w:val="4"/>
         </w:numPr>
       </w:pPr>
-      <w:proofErr w:type="spellStart"/>
-      <w:r>
-        <w:rPr>
-          <w:b/>
-          <w:bCs/>
-          <w:u w:val="single"/>
-        </w:rPr>
-        <w:lastRenderedPageBreak/>
-        <w:t>RTHitGroupCount</w:t>
-      </w:r>
-      <w:proofErr w:type="spellEnd"/>
-      <w:r>
-        <w:t xml:space="preserve"> – This is replaced with the number of hit groups in the render graph. Used by raytracing shaders.</w:t>
+      <w:r>
+        <w:rPr>
+          <w:b/>
+          <w:bCs/>
+          <w:u w:val="single"/>
+        </w:rPr>
+        <w:t>RTHitGroupIndex:name</w:t>
+      </w:r>
+      <w:r>
+        <w:t xml:space="preserve"> – This is replaced with the index of a hit group in the render graph hit group list, which is also the index of the hit group in the shader table. Used by raytracing shaders.</w:t>
       </w:r>
     </w:p>
     <w:p>
@@ -1567,18 +1172,16 @@
           <w:numId w:val="4"/>
         </w:numPr>
       </w:pPr>
-      <w:proofErr w:type="spellStart"/>
-      <w:r>
-        <w:rPr>
-          <w:b/>
-          <w:bCs/>
-          <w:u w:val="single"/>
-        </w:rPr>
-        <w:t>RTMissIndex:name</w:t>
-      </w:r>
-      <w:proofErr w:type="spellEnd"/>
-      <w:r>
-        <w:t xml:space="preserve"> – This is replaced with the index of the miss shader within the miss shader table. Used by raytracing shaders.</w:t>
+      <w:r>
+        <w:rPr>
+          <w:b/>
+          <w:bCs/>
+          <w:u w:val="single"/>
+        </w:rPr>
+        <w:t>RTHitGroupCount</w:t>
+      </w:r>
+      <w:r>
+        <w:t xml:space="preserve"> – This is replaced with the number of hit groups in the render graph. Used by raytracing shaders.</w:t>
       </w:r>
     </w:p>
     <w:p>
@@ -1589,17 +1192,16 @@
           <w:numId w:val="4"/>
         </w:numPr>
       </w:pPr>
-      <w:proofErr w:type="spellStart"/>
-      <w:r>
-        <w:rPr>
-          <w:b/>
-          <w:bCs/>
-        </w:rPr>
-        <w:t>NumThreads</w:t>
-      </w:r>
-      <w:proofErr w:type="spellEnd"/>
-      <w:r>
-        <w:t xml:space="preserve"> – This is replaced with a uint3 holding the number of threads are ran per dispatch for this shader, as specified on the shader.</w:t>
+      <w:r>
+        <w:rPr>
+          <w:b/>
+          <w:bCs/>
+          <w:u w:val="single"/>
+        </w:rPr>
+        <w:t>RTMissIndex:name</w:t>
+      </w:r>
+      <w:r>
+        <w:t xml:space="preserve"> – This is replaced with the index of the miss shader within the miss shader table. Used by raytracing shaders.</w:t>
       </w:r>
     </w:p>
     <w:p>
@@ -1610,65 +1212,15 @@
           <w:numId w:val="4"/>
         </w:numPr>
       </w:pPr>
-      <w:proofErr w:type="spellStart"/>
-      <w:r>
-        <w:rPr>
-          <w:b/>
-          <w:bCs/>
-        </w:rPr>
-        <w:t>DispatchMultiply</w:t>
-      </w:r>
-      <w:proofErr w:type="spellEnd"/>
-      <w:r>
-        <w:rPr>
-          <w:b/>
-          <w:bCs/>
-        </w:rPr>
-        <w:t xml:space="preserve">, </w:t>
-      </w:r>
-      <w:proofErr w:type="spellStart"/>
-      <w:r>
-        <w:rPr>
-          <w:b/>
-          <w:bCs/>
-        </w:rPr>
-        <w:t>DispatchDivide</w:t>
-      </w:r>
-      <w:proofErr w:type="spellEnd"/>
-      <w:r>
-        <w:rPr>
-          <w:b/>
-          <w:bCs/>
-        </w:rPr>
-        <w:t xml:space="preserve">, </w:t>
-      </w:r>
-      <w:proofErr w:type="spellStart"/>
-      <w:r>
-        <w:rPr>
-          <w:b/>
-          <w:bCs/>
-        </w:rPr>
-        <w:t>DispatchPreAdd</w:t>
-      </w:r>
-      <w:proofErr w:type="spellEnd"/>
-      <w:r>
-        <w:rPr>
-          <w:b/>
-          <w:bCs/>
-        </w:rPr>
-        <w:t xml:space="preserve">, </w:t>
-      </w:r>
-      <w:proofErr w:type="spellStart"/>
-      <w:r>
-        <w:rPr>
-          <w:b/>
-          <w:bCs/>
-        </w:rPr>
-        <w:t>DispatchPostAdd</w:t>
-      </w:r>
-      <w:proofErr w:type="spellEnd"/>
-      <w:r>
-        <w:t xml:space="preserve"> – These are replaced with uint3s holding these dispatch calculation values as specified on the node.</w:t>
+      <w:r>
+        <w:rPr>
+          <w:b/>
+          <w:bCs/>
+        </w:rPr>
+        <w:t>NumThreads</w:t>
+      </w:r>
+      <w:r>
+        <w:t xml:space="preserve"> – This is replaced with a uint3 holding the number of threads are ran per dispatch for this shader, as specified on the shader.</w:t>
       </w:r>
     </w:p>
     <w:p>
@@ -1679,74 +1231,15 @@
           <w:numId w:val="4"/>
         </w:numPr>
       </w:pPr>
-      <w:proofErr w:type="spellStart"/>
-      <w:r>
-        <w:rPr>
-          <w:b/>
-          <w:bCs/>
-        </w:rPr>
-        <w:t>Assert:Condition</w:t>
-      </w:r>
-      <w:proofErr w:type="spellEnd"/>
-      <w:r>
-        <w:rPr>
-          <w:b/>
-          <w:bCs/>
-        </w:rPr>
-        <w:t>[</w:t>
-      </w:r>
-      <w:r>
-        <w:rPr>
-          <w:b/>
-          <w:bCs/>
-        </w:rPr>
-        <w:t>,</w:t>
-      </w:r>
-      <w:proofErr w:type="spellStart"/>
-      <w:r>
-        <w:rPr>
-          <w:b/>
-          <w:bCs/>
-        </w:rPr>
-        <w:t>fmt</w:t>
-      </w:r>
-      <w:proofErr w:type="spellEnd"/>
-      <w:r>
-        <w:rPr>
-          <w:b/>
-          <w:bCs/>
-        </w:rPr>
-        <w:t>][</w:t>
-      </w:r>
-      <w:r>
-        <w:rPr>
-          <w:b/>
-          <w:bCs/>
-        </w:rPr>
-        <w:t>…</w:t>
-      </w:r>
-      <w:r>
-        <w:rPr>
-          <w:b/>
-          <w:bCs/>
-        </w:rPr>
-        <w:t>]</w:t>
-      </w:r>
-      <w:r>
-        <w:t xml:space="preserve"> – Within compute shaders, vertex shaders, and pixel shaders, you can write an assert that if failed, will write a message to the log window of the viewer. Viewer only, disappears in generated code.</w:t>
-      </w:r>
-      <w:r>
-        <w:t xml:space="preserve"> Example: </w:t>
-      </w:r>
-      <w:r>
-        <w:rPr>
-          <w:b/>
-          <w:bCs/>
-        </w:rPr>
-        <w:t>/*$(Assert: 1&gt;4, "v0:%.1f v1:%.1f v2:%.1f v3:%.1f v4:%.1f v5:%.1f", v0, v1, v2, v3, v4, v5 )*/</w:t>
-      </w:r>
-      <w:r>
-        <w:t>.  Where v0 through v5 are shader variables. Up to 6 parameters supported max. All parameters must be floats. The condition can use shader variables too, of course. Asserts only fire once for each time the file is loaded.</w:t>
+      <w:r>
+        <w:rPr>
+          <w:b/>
+          <w:bCs/>
+        </w:rPr>
+        <w:t>DispatchMultiply, DispatchDivide, DispatchPreAdd, DispatchPostAdd</w:t>
+      </w:r>
+      <w:r>
+        <w:t xml:space="preserve"> – These are replaced with uint3s holding these dispatch calculation values as specified on the node.</w:t>
       </w:r>
     </w:p>
     <w:p>
@@ -1757,25 +1250,56 @@
           <w:numId w:val="4"/>
         </w:numPr>
       </w:pPr>
-      <w:proofErr w:type="spellStart"/>
-      <w:r>
-        <w:rPr>
-          <w:b/>
-          <w:bCs/>
-        </w:rPr>
-        <w:t>RWTextureR:name</w:t>
-      </w:r>
-      <w:proofErr w:type="spellEnd"/>
-      <w:r>
-        <w:t xml:space="preserve"> – This declares read access to a read/write texture and will be replaced by the name of the texture resource. This is optional to use, but helps </w:t>
-      </w:r>
-      <w:proofErr w:type="spellStart"/>
-      <w:r>
-        <w:t>webgpu</w:t>
-      </w:r>
-      <w:proofErr w:type="spellEnd"/>
-      <w:r>
-        <w:t xml:space="preserve"> get around the limited R/W texture format issues, by allowing it to split the access into a read only resource and write only resource.</w:t>
+      <w:r>
+        <w:rPr>
+          <w:b/>
+          <w:bCs/>
+        </w:rPr>
+        <w:t>Assert:Condition[</w:t>
+      </w:r>
+      <w:r>
+        <w:rPr>
+          <w:b/>
+          <w:bCs/>
+        </w:rPr>
+        <w:t>,</w:t>
+      </w:r>
+      <w:r>
+        <w:rPr>
+          <w:b/>
+          <w:bCs/>
+        </w:rPr>
+        <w:t>fmt][</w:t>
+      </w:r>
+      <w:r>
+        <w:rPr>
+          <w:b/>
+          <w:bCs/>
+        </w:rPr>
+        <w:t>…</w:t>
+      </w:r>
+      <w:r>
+        <w:rPr>
+          <w:b/>
+          <w:bCs/>
+        </w:rPr>
+        <w:t>]</w:t>
+      </w:r>
+      <w:r>
+        <w:t xml:space="preserve"> – Within compute shaders, vertex shaders, and pixel shaders, you can write an assert that if failed, will write a message to the log window of the viewer. Viewer only, disappears in generated code.</w:t>
+      </w:r>
+      <w:r>
+        <w:t xml:space="preserve"> Example: </w:t>
+      </w:r>
+      <w:r>
+        <w:rPr>
+          <w:b/>
+          <w:bCs/>
+        </w:rPr>
+        <w:t>/*$(Assert: 1&gt;4, "v0:%.1f v1:%.1f v2:%.1f v3:%.1f v4:%.1f v5:%.1f", v0, v1, v2, v3, v4, v5 )*/</w:t>
+      </w:r>
+      <w:r>
+        <w:t>.  Where v0 through v5 are shader variables. Up to 6 parameters supported max. All parameters must be floats. The condition can use shader variables too, of course. Asserts only fire once for each time the file is loaded.</w:t>
       </w:r>
     </w:p>
     <w:p>
@@ -1786,7 +1310,25 @@
           <w:numId w:val="4"/>
         </w:numPr>
       </w:pPr>
-      <w:proofErr w:type="spellStart"/>
+      <w:r>
+        <w:rPr>
+          <w:b/>
+          <w:bCs/>
+        </w:rPr>
+        <w:t>RWTextureR:name</w:t>
+      </w:r>
+      <w:r>
+        <w:t xml:space="preserve"> – This declares read access to a read/write texture and will be replaced by the name of the texture resource. This is optional to use, but helps webgpu get around the limited R/W texture format issues, by allowing it to split the access into a read only resource and write only resource.</w:t>
+      </w:r>
+    </w:p>
+    <w:p>
+      <w:pPr>
+        <w:pStyle w:val="ListParagraph"/>
+        <w:numPr>
+          <w:ilvl w:val="0"/>
+          <w:numId w:val="4"/>
+        </w:numPr>
+      </w:pPr>
       <w:r>
         <w:rPr>
           <w:b/>
@@ -1794,17 +1336,8 @@
         </w:rPr>
         <w:t>RWTextureW:name</w:t>
       </w:r>
-      <w:proofErr w:type="spellEnd"/>
-      <w:r>
-        <w:t xml:space="preserve"> – The same as </w:t>
-      </w:r>
-      <w:proofErr w:type="spellStart"/>
-      <w:r>
-        <w:t>RWTextureR</w:t>
-      </w:r>
-      <w:proofErr w:type="spellEnd"/>
-      <w:r>
-        <w:t>, but declares write access.</w:t>
+      <w:r>
+        <w:t xml:space="preserve"> – The same as RWTextureR, but declares write access.</w:t>
       </w:r>
     </w:p>
     <w:p>
@@ -1902,13 +1435,8 @@
       <w:r>
         <w:t xml:space="preserve">More </w:t>
       </w:r>
-      <w:proofErr w:type="spellStart"/>
-      <w:r>
-        <w:t>ShaderResources</w:t>
-      </w:r>
-      <w:proofErr w:type="spellEnd"/>
-      <w:r>
-        <w:t xml:space="preserve"> </w:t>
+      <w:r>
+        <w:t xml:space="preserve">ShaderResources </w:t>
       </w:r>
       <w:r>
         <w:t xml:space="preserve">Token </w:t>
@@ -1919,60 +1447,12 @@
     </w:p>
     <w:p>
       <w:r>
-        <w:t xml:space="preserve">Besides resource declarations and similar, the </w:t>
-      </w:r>
-      <w:proofErr w:type="spellStart"/>
-      <w:r>
-        <w:t>ShaderResources</w:t>
-      </w:r>
-      <w:proofErr w:type="spellEnd"/>
-      <w:r>
-        <w:t xml:space="preserve"> token is where </w:t>
-      </w:r>
-      <w:proofErr w:type="spellStart"/>
-      <w:r>
-        <w:t>enums</w:t>
-      </w:r>
-      <w:proofErr w:type="spellEnd"/>
-      <w:r>
-        <w:t xml:space="preserve"> and structs are defined, so they can be used by the shader.</w:t>
-      </w:r>
-    </w:p>
-    <w:p>
-      <w:r>
-        <w:t xml:space="preserve">Enums are defined as structs with static const int variables for each value.  If a technique has an </w:t>
-      </w:r>
-      <w:proofErr w:type="spellStart"/>
-      <w:r>
-        <w:t>enum</w:t>
-      </w:r>
-      <w:proofErr w:type="spellEnd"/>
-      <w:r>
-        <w:t xml:space="preserve"> named “</w:t>
-      </w:r>
-      <w:proofErr w:type="spellStart"/>
-      <w:r>
-        <w:t>ViewMode</w:t>
-      </w:r>
-      <w:proofErr w:type="spellEnd"/>
-      <w:r>
-        <w:t>”, with three values “Result”, “Error”, “</w:t>
-      </w:r>
-      <w:proofErr w:type="spellStart"/>
-      <w:r>
-        <w:t>AbsError</w:t>
-      </w:r>
-      <w:proofErr w:type="spellEnd"/>
-      <w:r>
-        <w:t xml:space="preserve">”, this is inserted into the </w:t>
-      </w:r>
-      <w:proofErr w:type="spellStart"/>
-      <w:r>
-        <w:t>ShaderResources</w:t>
-      </w:r>
-      <w:proofErr w:type="spellEnd"/>
-      <w:r>
-        <w:t xml:space="preserve"> section:</w:t>
+        <w:t>Besides resource declarations and similar, the ShaderResources token is where enums and structs are defined, so they can be used by the shader.</w:t>
+      </w:r>
+    </w:p>
+    <w:p>
+      <w:r>
+        <w:t>Enums are defined as structs with static const int variables for each value.  If a technique has an enum named “ViewMode”, with three values “Result”, “Error”, “AbsError”, this is inserted into the ShaderResources section:</w:t>
       </w:r>
     </w:p>
     <w:p>
@@ -2002,19 +1482,8 @@
           <w:sz w:val="21"/>
           <w:szCs w:val="21"/>
         </w:rPr>
-        <w:t xml:space="preserve"> </w:t>
-      </w:r>
-      <w:proofErr w:type="spellStart"/>
-      <w:r>
-        <w:rPr>
-          <w:rFonts w:ascii="Consolas" w:eastAsia="Times New Roman" w:hAnsi="Consolas" w:cs="Times New Roman"/>
-          <w:color w:val="CCCCCC"/>
-          <w:sz w:val="21"/>
-          <w:szCs w:val="21"/>
-        </w:rPr>
-        <w:t>ViewMode</w:t>
-      </w:r>
-      <w:proofErr w:type="spellEnd"/>
+        <w:t xml:space="preserve"> ViewMode</w:t>
+      </w:r>
     </w:p>
     <w:p>
       <w:pPr>
@@ -2295,27 +1764,7 @@
           <w:sz w:val="21"/>
           <w:szCs w:val="21"/>
         </w:rPr>
-        <w:t xml:space="preserve"> </w:t>
-      </w:r>
-      <w:proofErr w:type="spellStart"/>
-      <w:r>
-        <w:rPr>
-          <w:rFonts w:ascii="Consolas" w:eastAsia="Times New Roman" w:hAnsi="Consolas" w:cs="Times New Roman"/>
-          <w:color w:val="CCCCCC"/>
-          <w:sz w:val="21"/>
-          <w:szCs w:val="21"/>
-        </w:rPr>
-        <w:t>AbsError</w:t>
-      </w:r>
-      <w:proofErr w:type="spellEnd"/>
-      <w:r>
-        <w:rPr>
-          <w:rFonts w:ascii="Consolas" w:eastAsia="Times New Roman" w:hAnsi="Consolas" w:cs="Times New Roman"/>
-          <w:color w:val="CCCCCC"/>
-          <w:sz w:val="21"/>
-          <w:szCs w:val="21"/>
-        </w:rPr>
-        <w:t xml:space="preserve"> = </w:t>
+        <w:t xml:space="preserve"> AbsError = </w:t>
       </w:r>
       <w:r>
         <w:rPr>
@@ -2360,15 +1809,7 @@
     <w:p/>
     <w:p>
       <w:r>
-        <w:t xml:space="preserve">That allows </w:t>
-      </w:r>
-      <w:proofErr w:type="spellStart"/>
-      <w:r>
-        <w:t>enums</w:t>
-      </w:r>
-      <w:proofErr w:type="spellEnd"/>
-      <w:r>
-        <w:t xml:space="preserve"> to be used like this:</w:t>
+        <w:t>That allows enums to be used like this:</w:t>
       </w:r>
     </w:p>
     <w:p>
@@ -2416,27 +1857,7 @@
           <w:sz w:val="21"/>
           <w:szCs w:val="21"/>
         </w:rPr>
-        <w:t>/*$(</w:t>
-      </w:r>
-      <w:proofErr w:type="spellStart"/>
-      <w:r>
-        <w:rPr>
-          <w:rFonts w:ascii="Consolas" w:eastAsia="Times New Roman" w:hAnsi="Consolas" w:cs="Times New Roman"/>
-          <w:color w:val="6A9955"/>
-          <w:sz w:val="21"/>
-          <w:szCs w:val="21"/>
-        </w:rPr>
-        <w:t>Variable:viewMode</w:t>
-      </w:r>
-      <w:proofErr w:type="spellEnd"/>
-      <w:r>
-        <w:rPr>
-          <w:rFonts w:ascii="Consolas" w:eastAsia="Times New Roman" w:hAnsi="Consolas" w:cs="Times New Roman"/>
-          <w:color w:val="6A9955"/>
-          <w:sz w:val="21"/>
-          <w:szCs w:val="21"/>
-        </w:rPr>
-        <w:t>)*/</w:t>
+        <w:t>/*$(Variable:viewMode)*/</w:t>
       </w:r>
       <w:r>
         <w:rPr>
@@ -2505,27 +1926,7 @@
           <w:sz w:val="21"/>
           <w:szCs w:val="21"/>
         </w:rPr>
-        <w:t xml:space="preserve"> </w:t>
-      </w:r>
-      <w:proofErr w:type="spellStart"/>
-      <w:r>
-        <w:rPr>
-          <w:rFonts w:ascii="Consolas" w:eastAsia="Times New Roman" w:hAnsi="Consolas" w:cs="Times New Roman"/>
-          <w:color w:val="CCCCCC"/>
-          <w:sz w:val="21"/>
-          <w:szCs w:val="21"/>
-        </w:rPr>
-        <w:t>ViewMode</w:t>
-      </w:r>
-      <w:proofErr w:type="spellEnd"/>
-      <w:r>
-        <w:rPr>
-          <w:rFonts w:ascii="Consolas" w:eastAsia="Times New Roman" w:hAnsi="Consolas" w:cs="Times New Roman"/>
-          <w:color w:val="CCCCCC"/>
-          <w:sz w:val="21"/>
-          <w:szCs w:val="21"/>
-        </w:rPr>
-        <w:t xml:space="preserve">::Result: result = color; </w:t>
+        <w:t xml:space="preserve"> ViewMode::Result: result = color; </w:t>
       </w:r>
       <w:r>
         <w:rPr>
@@ -2582,47 +1983,7 @@
           <w:sz w:val="21"/>
           <w:szCs w:val="21"/>
         </w:rPr>
-        <w:t xml:space="preserve"> </w:t>
-      </w:r>
-      <w:proofErr w:type="spellStart"/>
-      <w:r>
-        <w:rPr>
-          <w:rFonts w:ascii="Consolas" w:eastAsia="Times New Roman" w:hAnsi="Consolas" w:cs="Times New Roman"/>
-          <w:color w:val="CCCCCC"/>
-          <w:sz w:val="21"/>
-          <w:szCs w:val="21"/>
-        </w:rPr>
-        <w:t>ViewMode</w:t>
-      </w:r>
-      <w:proofErr w:type="spellEnd"/>
-      <w:r>
-        <w:rPr>
-          <w:rFonts w:ascii="Consolas" w:eastAsia="Times New Roman" w:hAnsi="Consolas" w:cs="Times New Roman"/>
-          <w:color w:val="CCCCCC"/>
-          <w:sz w:val="21"/>
-          <w:szCs w:val="21"/>
-        </w:rPr>
-        <w:t>::Error: result = (</w:t>
-      </w:r>
-      <w:proofErr w:type="spellStart"/>
-      <w:r>
-        <w:rPr>
-          <w:rFonts w:ascii="Consolas" w:eastAsia="Times New Roman" w:hAnsi="Consolas" w:cs="Times New Roman"/>
-          <w:color w:val="CCCCCC"/>
-          <w:sz w:val="21"/>
-          <w:szCs w:val="21"/>
-        </w:rPr>
-        <w:t>colorGT</w:t>
-      </w:r>
-      <w:proofErr w:type="spellEnd"/>
-      <w:r>
-        <w:rPr>
-          <w:rFonts w:ascii="Consolas" w:eastAsia="Times New Roman" w:hAnsi="Consolas" w:cs="Times New Roman"/>
-          <w:color w:val="CCCCCC"/>
-          <w:sz w:val="21"/>
-          <w:szCs w:val="21"/>
-        </w:rPr>
-        <w:t xml:space="preserve"> - color) * </w:t>
+        <w:t xml:space="preserve"> ViewMode::Error: result = (colorGT - color) * </w:t>
       </w:r>
       <w:r>
         <w:rPr>
@@ -2631,27 +1992,7 @@
           <w:sz w:val="21"/>
           <w:szCs w:val="21"/>
         </w:rPr>
-        <w:t>/*$(</w:t>
-      </w:r>
-      <w:proofErr w:type="spellStart"/>
-      <w:r>
-        <w:rPr>
-          <w:rFonts w:ascii="Consolas" w:eastAsia="Times New Roman" w:hAnsi="Consolas" w:cs="Times New Roman"/>
-          <w:color w:val="6A9955"/>
-          <w:sz w:val="21"/>
-          <w:szCs w:val="21"/>
-        </w:rPr>
-        <w:t>Variable:errorScale</w:t>
-      </w:r>
-      <w:proofErr w:type="spellEnd"/>
-      <w:r>
-        <w:rPr>
-          <w:rFonts w:ascii="Consolas" w:eastAsia="Times New Roman" w:hAnsi="Consolas" w:cs="Times New Roman"/>
-          <w:color w:val="6A9955"/>
-          <w:sz w:val="21"/>
-          <w:szCs w:val="21"/>
-        </w:rPr>
-        <w:t>)*/</w:t>
+        <w:t>/*$(Variable:errorScale)*/</w:t>
       </w:r>
       <w:r>
         <w:rPr>
@@ -2717,47 +2058,7 @@
           <w:sz w:val="21"/>
           <w:szCs w:val="21"/>
         </w:rPr>
-        <w:t xml:space="preserve"> </w:t>
-      </w:r>
-      <w:proofErr w:type="spellStart"/>
-      <w:r>
-        <w:rPr>
-          <w:rFonts w:ascii="Consolas" w:eastAsia="Times New Roman" w:hAnsi="Consolas" w:cs="Times New Roman"/>
-          <w:color w:val="CCCCCC"/>
-          <w:sz w:val="21"/>
-          <w:szCs w:val="21"/>
-        </w:rPr>
-        <w:t>ViewMode</w:t>
-      </w:r>
-      <w:proofErr w:type="spellEnd"/>
-      <w:r>
-        <w:rPr>
-          <w:rFonts w:ascii="Consolas" w:eastAsia="Times New Roman" w:hAnsi="Consolas" w:cs="Times New Roman"/>
-          <w:color w:val="CCCCCC"/>
-          <w:sz w:val="21"/>
-          <w:szCs w:val="21"/>
-        </w:rPr>
-        <w:t>::</w:t>
-      </w:r>
-      <w:proofErr w:type="spellStart"/>
-      <w:r>
-        <w:rPr>
-          <w:rFonts w:ascii="Consolas" w:eastAsia="Times New Roman" w:hAnsi="Consolas" w:cs="Times New Roman"/>
-          <w:color w:val="CCCCCC"/>
-          <w:sz w:val="21"/>
-          <w:szCs w:val="21"/>
-        </w:rPr>
-        <w:t>AbsError</w:t>
-      </w:r>
-      <w:proofErr w:type="spellEnd"/>
-      <w:r>
-        <w:rPr>
-          <w:rFonts w:ascii="Consolas" w:eastAsia="Times New Roman" w:hAnsi="Consolas" w:cs="Times New Roman"/>
-          <w:color w:val="CCCCCC"/>
-          <w:sz w:val="21"/>
-          <w:szCs w:val="21"/>
-        </w:rPr>
-        <w:t xml:space="preserve">: result = </w:t>
+        <w:t xml:space="preserve"> ViewMode::AbsError: result = </w:t>
       </w:r>
       <w:r>
         <w:rPr>
@@ -2775,27 +2076,7 @@
           <w:sz w:val="21"/>
           <w:szCs w:val="21"/>
         </w:rPr>
-        <w:t>(</w:t>
-      </w:r>
-      <w:proofErr w:type="spellStart"/>
-      <w:r>
-        <w:rPr>
-          <w:rFonts w:ascii="Consolas" w:eastAsia="Times New Roman" w:hAnsi="Consolas" w:cs="Times New Roman"/>
-          <w:color w:val="CCCCCC"/>
-          <w:sz w:val="21"/>
-          <w:szCs w:val="21"/>
-        </w:rPr>
-        <w:t>colorGT</w:t>
-      </w:r>
-      <w:proofErr w:type="spellEnd"/>
-      <w:r>
-        <w:rPr>
-          <w:rFonts w:ascii="Consolas" w:eastAsia="Times New Roman" w:hAnsi="Consolas" w:cs="Times New Roman"/>
-          <w:color w:val="CCCCCC"/>
-          <w:sz w:val="21"/>
-          <w:szCs w:val="21"/>
-        </w:rPr>
-        <w:t xml:space="preserve"> - color) * </w:t>
+        <w:t xml:space="preserve">(colorGT - color) * </w:t>
       </w:r>
       <w:r>
         <w:rPr>
@@ -2804,27 +2085,7 @@
           <w:sz w:val="21"/>
           <w:szCs w:val="21"/>
         </w:rPr>
-        <w:t>/*$(</w:t>
-      </w:r>
-      <w:proofErr w:type="spellStart"/>
-      <w:r>
-        <w:rPr>
-          <w:rFonts w:ascii="Consolas" w:eastAsia="Times New Roman" w:hAnsi="Consolas" w:cs="Times New Roman"/>
-          <w:color w:val="6A9955"/>
-          <w:sz w:val="21"/>
-          <w:szCs w:val="21"/>
-        </w:rPr>
-        <w:t>Variable:errorScale</w:t>
-      </w:r>
-      <w:proofErr w:type="spellEnd"/>
-      <w:r>
-        <w:rPr>
-          <w:rFonts w:ascii="Consolas" w:eastAsia="Times New Roman" w:hAnsi="Consolas" w:cs="Times New Roman"/>
-          <w:color w:val="6A9955"/>
-          <w:sz w:val="21"/>
-          <w:szCs w:val="21"/>
-        </w:rPr>
-        <w:t>)*/</w:t>
+        <w:t>/*$(Variable:errorScale)*/</w:t>
       </w:r>
       <w:r>
         <w:rPr>
@@ -2999,27 +2260,7 @@
           <w:sz w:val="21"/>
           <w:szCs w:val="21"/>
         </w:rPr>
-        <w:t xml:space="preserve">, </w:t>
-      </w:r>
-      <w:proofErr w:type="spellStart"/>
-      <w:r>
-        <w:rPr>
-          <w:rFonts w:ascii="Consolas" w:eastAsia="Times New Roman" w:hAnsi="Consolas" w:cs="Times New Roman"/>
-          <w:color w:val="CCCCCC"/>
-          <w:sz w:val="21"/>
-          <w:szCs w:val="21"/>
-        </w:rPr>
-        <w:t>color.g</w:t>
-      </w:r>
-      <w:proofErr w:type="spellEnd"/>
-      <w:r>
-        <w:rPr>
-          <w:rFonts w:ascii="Consolas" w:eastAsia="Times New Roman" w:hAnsi="Consolas" w:cs="Times New Roman"/>
-          <w:color w:val="CCCCCC"/>
-          <w:sz w:val="21"/>
-          <w:szCs w:val="21"/>
-        </w:rPr>
-        <w:t xml:space="preserve">, </w:t>
+        <w:t xml:space="preserve">, color.g, </w:t>
       </w:r>
       <w:r>
         <w:rPr>

</xml_diff>

<commit_message>
Latest from internal: * load lights and materials from mesh/scene files. Drag / drop model into window and look at graph to see details.  * material data stream wants a file name to generate shader file to evaluate material. * Gigi model viewer updated with materials and lights * GLTF support * update open fbx * embed tag to support gigi tags in shader header files * image2d etc tags able to specify texture format "any" for automatic format selection * Save/load viewer window state * Sampler shader tag to define samplers in shaders *
</commit_message>
<xml_diff>
--- a/UserDocumentation/GigiShaders_Documentation.docx
+++ b/UserDocumentation/GigiShaders_Documentation.docx
@@ -500,10 +500,34 @@
         <w:t>:makeMips</w:t>
       </w:r>
       <w:r>
-        <w:t xml:space="preserve"> – This allows you to specify that you want to read a 2d texture in your shader. Gigi will load the texture and get it to your shader as an SRV. Image can be used instead of Image2D. </w:t>
-      </w:r>
-      <w:r>
-        <w:t xml:space="preserve">fileName is a relative path from the .gg file location. </w:t>
+        <w:t xml:space="preserve"> – This allows you to specify that you want to read a 2d texture in your shader. Gigi will load the texture and get it to your shader as an SRV.</w:t>
+      </w:r>
+      <w:r>
+        <w:t xml:space="preserve"> Format can be “Any” which will make it choose an appropriate format for your image file type.</w:t>
+      </w:r>
+      <w:r>
+        <w:t xml:space="preserve"> Image can be used instead of Image2D. </w:t>
+      </w:r>
+      <w:r>
+        <w:t>fileName is a</w:t>
+      </w:r>
+      <w:r>
+        <w:t>n absolute path, or a</w:t>
+      </w:r>
+      <w:r>
+        <w:t xml:space="preserve"> relative path from the </w:t>
+      </w:r>
+      <w:r>
+        <w:t>shader</w:t>
+      </w:r>
+      <w:r>
+        <w:t xml:space="preserve"> file location</w:t>
+      </w:r>
+      <w:r>
+        <w:t>. You can put filename in quotes for paths that contain colons and similar</w:t>
+      </w:r>
+      <w:r>
+        <w:t xml:space="preserve">. </w:t>
       </w:r>
       <w:r>
         <w:t xml:space="preserve">makeMips is optional and defaults to false. </w:t>
@@ -1098,6 +1122,7 @@
           <w:bCs/>
           <w:u w:val="single"/>
         </w:rPr>
+        <w:lastRenderedPageBreak/>
         <w:t>Image3D:fileName:format:viewType:sRGB</w:t>
       </w:r>
       <w:r>
@@ -1129,7 +1154,6 @@
           <w:bCs/>
           <w:u w:val="single"/>
         </w:rPr>
-        <w:lastRenderedPageBreak/>
         <w:t>ImageCube:fileName:format:viewType:sRGB</w:t>
       </w:r>
       <w:r>
@@ -1158,10 +1182,10 @@
           <w:bCs/>
           <w:u w:val="single"/>
         </w:rPr>
-        <w:t>RTHitGroupIndex:name</w:t>
-      </w:r>
-      <w:r>
-        <w:t xml:space="preserve"> – This is replaced with the index of a hit group in the render graph hit group list, which is also the index of the hit group in the shader table. Used by raytracing shaders.</w:t>
+        <w:t>Sampler:min:mag:mip:addressMode</w:t>
+      </w:r>
+      <w:r>
+        <w:t xml:space="preserve"> – min, mag, mip is “linear” or “point”. addressMode is “clamp”, “wrap”, “border” or “mirror”. A sampler will be made for the shader, and this token will be replaced by that sampler’s name.  Useful for sampling the textures loaded by the texture loading tokens.</w:t>
       </w:r>
     </w:p>
     <w:p>
@@ -1178,10 +1202,10 @@
           <w:bCs/>
           <w:u w:val="single"/>
         </w:rPr>
-        <w:t>RTHitGroupCount</w:t>
-      </w:r>
-      <w:r>
-        <w:t xml:space="preserve"> – This is replaced with the number of hit groups in the render graph. Used by raytracing shaders.</w:t>
+        <w:t>RTHitGroupIndex:name</w:t>
+      </w:r>
+      <w:r>
+        <w:t xml:space="preserve"> – This is replaced with the index of a hit group in the render graph hit group list, which is also the index of the hit group in the shader table. Used by raytracing shaders.</w:t>
       </w:r>
     </w:p>
     <w:p>
@@ -1198,10 +1222,10 @@
           <w:bCs/>
           <w:u w:val="single"/>
         </w:rPr>
-        <w:t>RTMissIndex:name</w:t>
-      </w:r>
-      <w:r>
-        <w:t xml:space="preserve"> – This is replaced with the index of the miss shader within the miss shader table. Used by raytracing shaders.</w:t>
+        <w:t>RTHitGroupCount</w:t>
+      </w:r>
+      <w:r>
+        <w:t xml:space="preserve"> – This is replaced with the number of hit groups in the render graph. Used by raytracing shaders.</w:t>
       </w:r>
     </w:p>
     <w:p>
@@ -1216,11 +1240,12 @@
         <w:rPr>
           <w:b/>
           <w:bCs/>
-        </w:rPr>
-        <w:t>NumThreads</w:t>
-      </w:r>
-      <w:r>
-        <w:t xml:space="preserve"> – This is replaced with a uint3 holding the number of threads are ran per dispatch for this shader, as specified on the shader.</w:t>
+          <w:u w:val="single"/>
+        </w:rPr>
+        <w:t>RTMissIndex:name</w:t>
+      </w:r>
+      <w:r>
+        <w:t xml:space="preserve"> – This is replaced with the index of the miss shader within the miss shader table. Used by raytracing shaders.</w:t>
       </w:r>
     </w:p>
     <w:p>
@@ -1236,10 +1261,10 @@
           <w:b/>
           <w:bCs/>
         </w:rPr>
-        <w:t>DispatchMultiply, DispatchDivide, DispatchPreAdd, DispatchPostAdd</w:t>
-      </w:r>
-      <w:r>
-        <w:t xml:space="preserve"> – These are replaced with uint3s holding these dispatch calculation values as specified on the node.</w:t>
+        <w:t>NumThreads</w:t>
+      </w:r>
+      <w:r>
+        <w:t xml:space="preserve"> – This is replaced with a uint3 holding the number of threads are ran per dispatch for this shader, as specified on the shader.</w:t>
       </w:r>
     </w:p>
     <w:p>
@@ -1255,51 +1280,10 @@
           <w:b/>
           <w:bCs/>
         </w:rPr>
-        <w:t>Assert:Condition[</w:t>
-      </w:r>
-      <w:r>
-        <w:rPr>
-          <w:b/>
-          <w:bCs/>
-        </w:rPr>
-        <w:t>,</w:t>
-      </w:r>
-      <w:r>
-        <w:rPr>
-          <w:b/>
-          <w:bCs/>
-        </w:rPr>
-        <w:t>fmt][</w:t>
-      </w:r>
-      <w:r>
-        <w:rPr>
-          <w:b/>
-          <w:bCs/>
-        </w:rPr>
-        <w:t>…</w:t>
-      </w:r>
-      <w:r>
-        <w:rPr>
-          <w:b/>
-          <w:bCs/>
-        </w:rPr>
-        <w:t>]</w:t>
-      </w:r>
-      <w:r>
-        <w:t xml:space="preserve"> – Within compute shaders, vertex shaders, and pixel shaders, you can write an assert that if failed, will write a message to the log window of the viewer. Viewer only, disappears in generated code.</w:t>
-      </w:r>
-      <w:r>
-        <w:t xml:space="preserve"> Example: </w:t>
-      </w:r>
-      <w:r>
-        <w:rPr>
-          <w:b/>
-          <w:bCs/>
-        </w:rPr>
-        <w:t>/*$(Assert: 1&gt;4, "v0:%.1f v1:%.1f v2:%.1f v3:%.1f v4:%.1f v5:%.1f", v0, v1, v2, v3, v4, v5 )*/</w:t>
-      </w:r>
-      <w:r>
-        <w:t>.  Where v0 through v5 are shader variables. Up to 6 parameters supported max. All parameters must be floats. The condition can use shader variables too, of course. Asserts only fire once for each time the file is loaded.</w:t>
+        <w:t>DispatchMultiply, DispatchDivide, DispatchPreAdd, DispatchPostAdd</w:t>
+      </w:r>
+      <w:r>
+        <w:t xml:space="preserve"> – These are replaced with uint3s holding these dispatch calculation values as specified on the node.</w:t>
       </w:r>
     </w:p>
     <w:p>
@@ -1315,10 +1299,51 @@
           <w:b/>
           <w:bCs/>
         </w:rPr>
-        <w:t>RWTextureR:name</w:t>
-      </w:r>
-      <w:r>
-        <w:t xml:space="preserve"> – This declares read access to a read/write texture and will be replaced by the name of the texture resource. This is optional to use, but helps webgpu get around the limited R/W texture format issues, by allowing it to split the access into a read only resource and write only resource.</w:t>
+        <w:t>Assert:Condition[</w:t>
+      </w:r>
+      <w:r>
+        <w:rPr>
+          <w:b/>
+          <w:bCs/>
+        </w:rPr>
+        <w:t>,</w:t>
+      </w:r>
+      <w:r>
+        <w:rPr>
+          <w:b/>
+          <w:bCs/>
+        </w:rPr>
+        <w:t>fmt][</w:t>
+      </w:r>
+      <w:r>
+        <w:rPr>
+          <w:b/>
+          <w:bCs/>
+        </w:rPr>
+        <w:t>…</w:t>
+      </w:r>
+      <w:r>
+        <w:rPr>
+          <w:b/>
+          <w:bCs/>
+        </w:rPr>
+        <w:t>]</w:t>
+      </w:r>
+      <w:r>
+        <w:t xml:space="preserve"> – Within compute shaders, vertex shaders, and pixel shaders, you can write an assert that if failed, will write a message to the log window of the viewer. Viewer only, disappears in generated code.</w:t>
+      </w:r>
+      <w:r>
+        <w:t xml:space="preserve"> Example: </w:t>
+      </w:r>
+      <w:r>
+        <w:rPr>
+          <w:b/>
+          <w:bCs/>
+        </w:rPr>
+        <w:t>/*$(Assert: 1&gt;4, "v0:%.1f v1:%.1f v2:%.1f v3:%.1f v4:%.1f v5:%.1f", v0, v1, v2, v3, v4, v5 )*/</w:t>
+      </w:r>
+      <w:r>
+        <w:t>.  Where v0 through v5 are shader variables. Up to 6 parameters supported max. All parameters must be floats. The condition can use shader variables too, of course. Asserts only fire once for each time the file is loaded.</w:t>
       </w:r>
     </w:p>
     <w:p>
@@ -1334,10 +1359,55 @@
           <w:b/>
           <w:bCs/>
         </w:rPr>
+        <w:t>RWTextureR:name</w:t>
+      </w:r>
+      <w:r>
+        <w:t xml:space="preserve"> – This declares read access to a read/write texture and will be replaced by the name of the texture resource. This is optional to use, but helps webgpu get around the limited R/W texture format issues, by allowing it to split the access into a read only resource and write only resource.</w:t>
+      </w:r>
+    </w:p>
+    <w:p>
+      <w:pPr>
+        <w:pStyle w:val="ListParagraph"/>
+        <w:numPr>
+          <w:ilvl w:val="0"/>
+          <w:numId w:val="4"/>
+        </w:numPr>
+      </w:pPr>
+      <w:r>
+        <w:rPr>
+          <w:b/>
+          <w:bCs/>
+        </w:rPr>
         <w:t>RWTextureW:name</w:t>
       </w:r>
       <w:r>
         <w:t xml:space="preserve"> – The same as RWTextureR, but declares write access.</w:t>
+      </w:r>
+    </w:p>
+    <w:p>
+      <w:pPr>
+        <w:pStyle w:val="ListParagraph"/>
+        <w:numPr>
+          <w:ilvl w:val="0"/>
+          <w:numId w:val="4"/>
+        </w:numPr>
+      </w:pPr>
+      <w:r>
+        <w:rPr>
+          <w:b/>
+          <w:bCs/>
+          <w:u w:val="single"/>
+        </w:rPr>
+        <w:t>Embed:fileName</w:t>
+      </w:r>
+      <w:r>
+        <w:t xml:space="preserve"> – this will copy the contents of the specified file into this file, before Gigi processing. </w:t>
+      </w:r>
+      <w:r>
+        <w:t xml:space="preserve">Absolute path or relative to the shader file, and quoted or unquoted. </w:t>
+      </w:r>
+      <w:r>
+        <w:t>This is useful if you want to have a shader header use other Gigi tokens inside of it.</w:t>
       </w:r>
     </w:p>
     <w:p>

</xml_diff>